<commit_message>
Atualizando relatório e compara nome de cuidador
</commit_message>
<xml_diff>
--- a/RelatórioDoTrabalho.docx
+++ b/RelatórioDoTrabalho.docx
@@ -64,26 +64,9 @@
           <w:sz w:val="22"/>
           <w:highlight w:val="none"/>
         </w:rPr>
-        <w:t xml:space="preserve">Período: 2022/1 EARTE</w:t>
-      </w:r>
-      <w:r>
-        <w:rPr>
-          <w:i/>
-          <w:sz w:val="22"/>
-          <w:highlight w:val="none"/>
-        </w:rPr>
+        <w:t xml:space="preserve">Período: 2022/1</w:t>
       </w:r>
       <w:r/>
-    </w:p>
-    <w:p>
-      <w:pPr>
-        <w:ind w:left="0"/>
-        <w:rPr>
-          <w:i/>
-          <w:sz w:val="22"/>
-          <w:highlight w:val="none"/>
-        </w:rPr>
-      </w:pPr>
       <w:r>
         <w:rPr>
           <w:i/>
@@ -99,6 +82,13 @@
         </w:rPr>
       </w:r>
       <w:r/>
+      <w:r>
+        <w:rPr>
+          <w:i/>
+          <w:sz w:val="22"/>
+          <w:highlight w:val="none"/>
+        </w:rPr>
+      </w:r>
     </w:p>
     <w:p>
       <w:pPr>
@@ -188,19 +178,19 @@
           <w:sz w:val="22"/>
           <w:highlight w:val="none"/>
         </w:rPr>
-        <w:t xml:space="preserve">EDCare: Ed Cuidando de Idosos!</w:t>
-      </w:r>
-      <w:r>
-        <w:rPr>
-          <w:i/>
-          <w:sz w:val="22"/>
-          <w:highlight w:val="none"/>
-        </w:rPr>
-      </w:r>
-      <w:r/>
+      </w:r>
+      <w:r>
+        <w:rPr>
+          <w:i/>
+          <w:sz w:val="22"/>
+          <w:highlight w:val="none"/>
+        </w:rPr>
+      </w:r>
     </w:p>
     <w:p>
       <w:pPr>
+        <w:ind w:left="0"/>
+        <w:jc w:val="right"/>
         <w:rPr>
           <w:i/>
           <w:sz w:val="22"/>
@@ -221,10 +211,11 @@
           <w:highlight w:val="none"/>
         </w:rPr>
       </w:r>
-      <w:r/>
     </w:p>
     <w:p>
       <w:pPr>
+        <w:ind w:left="0"/>
+        <w:jc w:val="right"/>
         <w:rPr>
           <w:i/>
           <w:sz w:val="22"/>
@@ -245,10 +236,11 @@
           <w:highlight w:val="none"/>
         </w:rPr>
       </w:r>
-      <w:r/>
     </w:p>
     <w:p>
       <w:pPr>
+        <w:ind w:left="0"/>
+        <w:jc w:val="right"/>
         <w:rPr>
           <w:i/>
           <w:sz w:val="22"/>
@@ -269,10 +261,11 @@
           <w:highlight w:val="none"/>
         </w:rPr>
       </w:r>
-      <w:r/>
     </w:p>
     <w:p>
       <w:pPr>
+        <w:ind w:left="0"/>
+        <w:jc w:val="right"/>
         <w:rPr>
           <w:i/>
           <w:sz w:val="22"/>
@@ -293,10 +286,11 @@
           <w:highlight w:val="none"/>
         </w:rPr>
       </w:r>
-      <w:r/>
     </w:p>
     <w:p>
       <w:pPr>
+        <w:ind w:left="0"/>
+        <w:jc w:val="right"/>
         <w:rPr>
           <w:i/>
           <w:sz w:val="22"/>
@@ -317,10 +311,11 @@
           <w:highlight w:val="none"/>
         </w:rPr>
       </w:r>
-      <w:r/>
     </w:p>
     <w:p>
       <w:pPr>
+        <w:ind w:left="0"/>
+        <w:jc w:val="right"/>
         <w:rPr>
           <w:i/>
           <w:sz w:val="22"/>
@@ -341,10 +336,11 @@
           <w:highlight w:val="none"/>
         </w:rPr>
       </w:r>
-      <w:r/>
     </w:p>
     <w:p>
       <w:pPr>
+        <w:ind w:left="0"/>
+        <w:jc w:val="right"/>
         <w:rPr>
           <w:i/>
           <w:sz w:val="22"/>
@@ -357,6 +353,7 @@
           <w:sz w:val="22"/>
           <w:highlight w:val="none"/>
         </w:rPr>
+        <w:t xml:space="preserve">EDCare: Ed Cuidando de Idosos!</w:t>
       </w:r>
       <w:r>
         <w:rPr>
@@ -366,9 +363,209 @@
         </w:rPr>
       </w:r>
       <w:r/>
+      <w:r>
+        <w:rPr>
+          <w:i/>
+          <w:sz w:val="22"/>
+          <w:highlight w:val="none"/>
+        </w:rPr>
+      </w:r>
+      <w:r>
+        <w:rPr>
+          <w:i/>
+          <w:sz w:val="22"/>
+          <w:highlight w:val="none"/>
+        </w:rPr>
+      </w:r>
+      <w:r/>
+      <w:r>
+        <w:rPr>
+          <w:i/>
+          <w:sz w:val="22"/>
+          <w:highlight w:val="none"/>
+        </w:rPr>
+      </w:r>
+      <w:r>
+        <w:rPr>
+          <w:i/>
+          <w:sz w:val="22"/>
+          <w:highlight w:val="none"/>
+        </w:rPr>
+      </w:r>
+      <w:r>
+        <w:rPr>
+          <w:i/>
+          <w:sz w:val="22"/>
+          <w:highlight w:val="none"/>
+        </w:rPr>
+      </w:r>
+      <w:r/>
+      <w:r>
+        <w:rPr>
+          <w:i/>
+          <w:sz w:val="22"/>
+          <w:highlight w:val="none"/>
+        </w:rPr>
+      </w:r>
+      <w:r>
+        <w:rPr>
+          <w:i/>
+          <w:sz w:val="22"/>
+          <w:highlight w:val="none"/>
+        </w:rPr>
+      </w:r>
+      <w:r>
+        <w:rPr>
+          <w:i/>
+          <w:sz w:val="22"/>
+          <w:highlight w:val="none"/>
+        </w:rPr>
+      </w:r>
+      <w:r/>
+      <w:r>
+        <w:rPr>
+          <w:i/>
+          <w:sz w:val="22"/>
+          <w:highlight w:val="none"/>
+        </w:rPr>
+      </w:r>
+      <w:r>
+        <w:rPr>
+          <w:i/>
+          <w:sz w:val="22"/>
+          <w:highlight w:val="none"/>
+        </w:rPr>
+      </w:r>
+      <w:r>
+        <w:rPr>
+          <w:i/>
+          <w:sz w:val="22"/>
+          <w:highlight w:val="none"/>
+        </w:rPr>
+      </w:r>
+      <w:r/>
+      <w:r>
+        <w:rPr>
+          <w:i/>
+          <w:sz w:val="22"/>
+          <w:highlight w:val="none"/>
+        </w:rPr>
+      </w:r>
+      <w:r>
+        <w:rPr>
+          <w:i/>
+          <w:sz w:val="22"/>
+          <w:highlight w:val="none"/>
+        </w:rPr>
+      </w:r>
+      <w:r>
+        <w:rPr>
+          <w:i/>
+          <w:sz w:val="22"/>
+          <w:highlight w:val="none"/>
+        </w:rPr>
+      </w:r>
+      <w:r/>
+      <w:r>
+        <w:rPr>
+          <w:i/>
+          <w:sz w:val="22"/>
+          <w:highlight w:val="none"/>
+        </w:rPr>
+      </w:r>
+      <w:r>
+        <w:rPr>
+          <w:i/>
+          <w:sz w:val="22"/>
+          <w:highlight w:val="none"/>
+        </w:rPr>
+      </w:r>
+      <w:r>
+        <w:rPr>
+          <w:i/>
+          <w:sz w:val="22"/>
+          <w:highlight w:val="none"/>
+        </w:rPr>
+      </w:r>
+      <w:r/>
+      <w:r>
+        <w:rPr>
+          <w:i/>
+          <w:sz w:val="22"/>
+          <w:highlight w:val="none"/>
+        </w:rPr>
+      </w:r>
+      <w:r>
+        <w:rPr>
+          <w:i/>
+          <w:sz w:val="22"/>
+          <w:highlight w:val="none"/>
+        </w:rPr>
+      </w:r>
+      <w:r>
+        <w:rPr>
+          <w:i/>
+          <w:sz w:val="22"/>
+          <w:highlight w:val="none"/>
+        </w:rPr>
+      </w:r>
+      <w:r/>
+      <w:r>
+        <w:rPr>
+          <w:i/>
+          <w:sz w:val="22"/>
+          <w:highlight w:val="none"/>
+        </w:rPr>
+      </w:r>
+      <w:r>
+        <w:rPr>
+          <w:i/>
+          <w:sz w:val="22"/>
+          <w:highlight w:val="none"/>
+        </w:rPr>
+      </w:r>
+      <w:r>
+        <w:rPr>
+          <w:i/>
+          <w:sz w:val="22"/>
+          <w:highlight w:val="none"/>
+        </w:rPr>
+      </w:r>
+      <w:r/>
+      <w:r>
+        <w:rPr>
+          <w:i/>
+          <w:sz w:val="22"/>
+          <w:highlight w:val="none"/>
+        </w:rPr>
+      </w:r>
+      <w:r>
+        <w:rPr>
+          <w:i/>
+          <w:sz w:val="22"/>
+          <w:highlight w:val="none"/>
+        </w:rPr>
+      </w:r>
+      <w:r>
+        <w:rPr>
+          <w:i/>
+          <w:sz w:val="22"/>
+          <w:highlight w:val="none"/>
+        </w:rPr>
+      </w:r>
+      <w:r/>
+      <w:r>
+        <w:rPr>
+          <w:i/>
+          <w:sz w:val="22"/>
+          <w:highlight w:val="none"/>
+        </w:rPr>
+      </w:r>
     </w:p>
     <w:p>
       <w:pPr>
+        <w:ind w:left="0"/>
+        <w:jc w:val="right"/>
         <w:rPr>
           <w:i/>
           <w:sz w:val="22"/>
@@ -389,10 +586,11 @@
           <w:highlight w:val="none"/>
         </w:rPr>
       </w:r>
-      <w:r/>
     </w:p>
     <w:p>
       <w:pPr>
+        <w:ind w:left="0"/>
+        <w:jc w:val="left"/>
         <w:rPr>
           <w:i/>
           <w:sz w:val="22"/>
@@ -413,7 +611,6 @@
           <w:highlight w:val="none"/>
         </w:rPr>
       </w:r>
-      <w:r/>
     </w:p>
     <w:p>
       <w:pPr>
@@ -672,16 +869,14 @@
           <w:sz w:val="22"/>
           <w:highlight w:val="none"/>
         </w:rPr>
-        <w:t xml:space="preserve">Alunos: Marlon Moratti do Amaral e Gabriel Braga Ladislau</w:t>
-      </w:r>
-      <w:r>
-        <w:rPr>
-          <w:i/>
-          <w:sz w:val="22"/>
-          <w:highlight w:val="none"/>
-        </w:rPr>
-      </w:r>
-      <w:r/>
+      </w:r>
+      <w:r>
+        <w:rPr>
+          <w:i/>
+          <w:sz w:val="22"/>
+          <w:highlight w:val="none"/>
+        </w:rPr>
+      </w:r>
     </w:p>
     <w:p>
       <w:pPr>
@@ -710,6 +905,176 @@
     </w:p>
     <w:p>
       <w:pPr>
+        <w:pStyle w:val="813"/>
+        <w:jc w:val="center"/>
+        <w:rPr>
+          <w:i/>
+          <w:sz w:val="22"/>
+          <w:highlight w:val="none"/>
+        </w:rPr>
+      </w:pPr>
+      <w:r>
+        <w:rPr>
+          <w:i/>
+          <w:sz w:val="22"/>
+          <w:highlight w:val="none"/>
+        </w:rPr>
+      </w:r>
+      <w:r>
+        <w:rPr>
+          <w:i/>
+          <w:sz w:val="22"/>
+          <w:highlight w:val="none"/>
+        </w:rPr>
+      </w:r>
+    </w:p>
+    <w:p>
+      <w:pPr>
+        <w:pStyle w:val="813"/>
+        <w:jc w:val="center"/>
+        <w:rPr>
+          <w:i/>
+          <w:sz w:val="22"/>
+          <w:highlight w:val="none"/>
+        </w:rPr>
+      </w:pPr>
+      <w:r>
+        <w:rPr>
+          <w:i/>
+          <w:sz w:val="22"/>
+          <w:highlight w:val="none"/>
+        </w:rPr>
+      </w:r>
+      <w:r>
+        <w:rPr>
+          <w:i/>
+          <w:sz w:val="22"/>
+          <w:highlight w:val="none"/>
+        </w:rPr>
+      </w:r>
+    </w:p>
+    <w:p>
+      <w:pPr>
+        <w:pStyle w:val="813"/>
+        <w:jc w:val="center"/>
+        <w:rPr>
+          <w:i/>
+          <w:sz w:val="22"/>
+          <w:highlight w:val="none"/>
+        </w:rPr>
+      </w:pPr>
+      <w:r>
+        <w:rPr>
+          <w:i/>
+          <w:sz w:val="22"/>
+          <w:highlight w:val="none"/>
+        </w:rPr>
+      </w:r>
+      <w:r>
+        <w:rPr>
+          <w:i/>
+          <w:sz w:val="22"/>
+          <w:highlight w:val="none"/>
+        </w:rPr>
+      </w:r>
+    </w:p>
+    <w:p>
+      <w:pPr>
+        <w:pStyle w:val="813"/>
+        <w:jc w:val="center"/>
+        <w:rPr>
+          <w:i/>
+          <w:sz w:val="22"/>
+          <w:highlight w:val="none"/>
+        </w:rPr>
+      </w:pPr>
+      <w:r>
+        <w:rPr>
+          <w:i/>
+          <w:sz w:val="22"/>
+          <w:highlight w:val="none"/>
+        </w:rPr>
+      </w:r>
+      <w:r>
+        <w:rPr>
+          <w:i/>
+          <w:sz w:val="22"/>
+          <w:highlight w:val="none"/>
+        </w:rPr>
+      </w:r>
+    </w:p>
+    <w:p>
+      <w:pPr>
+        <w:pStyle w:val="813"/>
+        <w:jc w:val="center"/>
+        <w:rPr>
+          <w:i/>
+          <w:sz w:val="22"/>
+          <w:highlight w:val="none"/>
+        </w:rPr>
+      </w:pPr>
+      <w:r>
+        <w:rPr>
+          <w:i/>
+          <w:sz w:val="22"/>
+          <w:highlight w:val="none"/>
+        </w:rPr>
+        <w:t xml:space="preserve">Alunos: Marlon Moratti do Amaral e Gabriel Braga Ladislau</w:t>
+      </w:r>
+      <w:r>
+        <w:rPr>
+          <w:i/>
+          <w:sz w:val="22"/>
+          <w:highlight w:val="none"/>
+        </w:rPr>
+      </w:r>
+      <w:r/>
+      <w:r>
+        <w:rPr>
+          <w:i/>
+          <w:sz w:val="22"/>
+          <w:highlight w:val="none"/>
+        </w:rPr>
+      </w:r>
+      <w:r>
+        <w:rPr>
+          <w:i/>
+          <w:sz w:val="22"/>
+          <w:highlight w:val="none"/>
+        </w:rPr>
+      </w:r>
+      <w:r>
+        <w:rPr>
+          <w:i/>
+          <w:sz w:val="22"/>
+          <w:highlight w:val="none"/>
+        </w:rPr>
+      </w:r>
+      <w:r>
+        <w:rPr>
+          <w:i/>
+          <w:sz w:val="22"/>
+          <w:highlight w:val="none"/>
+        </w:rPr>
+      </w:r>
+      <w:r>
+        <w:rPr>
+          <w:i/>
+          <w:sz w:val="22"/>
+          <w:highlight w:val="none"/>
+        </w:rPr>
+      </w:r>
+      <w:r/>
+      <w:r>
+        <w:rPr>
+          <w:i/>
+          <w:sz w:val="22"/>
+          <w:highlight w:val="none"/>
+        </w:rPr>
+      </w:r>
+    </w:p>
+    <w:p>
+      <w:pPr>
         <w:pStyle w:val="634"/>
         <w:rPr>
           <w:b/>
@@ -722,8 +1087,9 @@
         <w:rPr>
           <w:b/>
           <w:i w:val="0"/>
+          <w:color w:val="E7E6E6" w:themeColor="background2"/>
           <w:sz w:val="44"/>
-          <w:highlight w:val="lightGray"/>
+          <w:highlight w:val="darkCyan"/>
         </w:rPr>
         <w:t xml:space="preserve">Introdução:</w:t>
       </w:r>
@@ -731,10 +1097,12 @@
         <w:rPr>
           <w:b/>
           <w:i w:val="0"/>
+          <w:color w:val="E7E6E6" w:themeColor="background2"/>
           <w:sz w:val="36"/>
-          <w:highlight w:val="none"/>
-        </w:rPr>
-      </w:r>
+          <w:highlight w:val="darkCyan"/>
+        </w:rPr>
+      </w:r>
+      <w:r/>
     </w:p>
     <w:p>
       <w:pPr>
@@ -747,14 +1115,12 @@
         <w:tab/>
         <w:t xml:space="preserve">Para esse trabalho o problema é implementar um sistema que consiga analisar dados sensoriais como entrada e interpretar esses dados para gerar as saídas.</w:t>
       </w:r>
+      <w:r>
+        <w:rPr>
+          <w:highlight w:val="none"/>
+        </w:rPr>
+      </w:r>
       <w:r/>
-      <w:r/>
-      <w:r/>
-      <w:r>
-        <w:rPr>
-          <w:highlight w:val="none"/>
-        </w:rPr>
-      </w:r>
     </w:p>
     <w:p>
       <w:pPr>
@@ -788,6 +1154,7 @@
           <w:highlight w:val="none"/>
         </w:rPr>
       </w:r>
+      <w:r/>
     </w:p>
     <w:p>
       <w:pPr>
@@ -828,26 +1195,7 @@
           <w:highlight w:val="none"/>
         </w:rPr>
       </w:r>
-      <w:r>
-        <w:rPr>
-          <w:highlight w:val="none"/>
-        </w:rPr>
-      </w:r>
-      <w:r>
-        <w:rPr>
-          <w:highlight w:val="none"/>
-        </w:rPr>
-      </w:r>
-      <w:r>
-        <w:rPr>
-          <w:highlight w:val="none"/>
-        </w:rPr>
-      </w:r>
-      <w:r>
-        <w:rPr>
-          <w:highlight w:val="none"/>
-        </w:rPr>
-      </w:r>
+      <w:r/>
     </w:p>
     <w:p>
       <w:pPr>
@@ -866,6 +1214,7 @@
           <w:highlight w:val="none"/>
         </w:rPr>
       </w:r>
+      <w:r/>
     </w:p>
     <w:p>
       <w:pPr>
@@ -873,16 +1222,18 @@
         <w:rPr>
           <w:b/>
           <w:i w:val="0"/>
+          <w:color w:val="E7E6E6" w:themeColor="background2"/>
           <w:sz w:val="36"/>
-          <w:highlight w:val="lightGray"/>
+          <w:highlight w:val="darkCyan"/>
         </w:rPr>
       </w:pPr>
       <w:r>
         <w:rPr>
           <w:b/>
           <w:i w:val="0"/>
+          <w:color w:val="E7E6E6" w:themeColor="background2"/>
           <w:sz w:val="44"/>
-          <w:highlight w:val="lightGray"/>
+          <w:highlight w:val="darkCyan"/>
         </w:rPr>
         <w:t xml:space="preserve">Implementação:</w:t>
       </w:r>
@@ -890,16 +1241,15 @@
         <w:rPr>
           <w:b/>
           <w:i w:val="0"/>
+          <w:color w:val="E7E6E6" w:themeColor="background2"/>
           <w:sz w:val="36"/>
-          <w:highlight w:val="lightGray"/>
-        </w:rPr>
-      </w:r>
-      <w:r>
-        <w:rPr>
-          <w:b/>
-          <w:i w:val="0"/>
-          <w:sz w:val="36"/>
-          <w:highlight w:val="lightGray"/>
+          <w:highlight w:val="darkCyan"/>
+        </w:rPr>
+      </w:r>
+      <w:r>
+        <w:rPr>
+          <w:color w:val="E7E6E6" w:themeColor="background2"/>
+          <w:highlight w:val="darkCyan"/>
         </w:rPr>
       </w:r>
     </w:p>
@@ -932,22 +1282,12 @@
       <w:r>
         <w:t xml:space="preserve"> que no caso é o mais alto nível.</w:t>
       </w:r>
+      <w:r>
+        <w:rPr>
+          <w:highlight w:val="none"/>
+        </w:rPr>
+      </w:r>
       <w:r/>
-      <w:r>
-        <w:rPr>
-          <w:highlight w:val="none"/>
-        </w:rPr>
-      </w:r>
-      <w:r>
-        <w:rPr>
-          <w:highlight w:val="none"/>
-        </w:rPr>
-      </w:r>
-      <w:r>
-        <w:rPr>
-          <w:highlight w:val="none"/>
-        </w:rPr>
-      </w:r>
     </w:p>
     <w:p>
       <w:pPr>
@@ -968,64 +1308,82 @@
           <w:highlight w:val="none"/>
         </w:rPr>
       </w:r>
-      <w:r>
-        <w:rPr>
-          <w:b/>
-          <w:sz w:val="28"/>
-          <w:highlight w:val="none"/>
-        </w:rPr>
-      </w:r>
-      <w:r>
-        <w:rPr>
-          <w:b/>
-          <w:sz w:val="28"/>
-          <w:highlight w:val="none"/>
-        </w:rPr>
-      </w:r>
-      <w:r>
-        <w:rPr>
-          <w:highlight w:val="none"/>
-        </w:rPr>
-      </w:r>
-      <w:r>
-        <w:rPr>
-          <w:highlight w:val="none"/>
-        </w:rPr>
-      </w:r>
-      <w:r>
-        <w:rPr>
-          <w:highlight w:val="none"/>
-        </w:rPr>
-      </w:r>
-      <w:r>
-        <w:rPr>
-          <w:highlight w:val="none"/>
-        </w:rPr>
-      </w:r>
+      <w:r/>
     </w:p>
     <w:p>
       <w:pPr>
         <w:jc w:val="both"/>
         <w:rPr>
-          <w:b/>
-          <w:sz w:val="32"/>
+          <w:i w:val="0"/>
           <w:highlight w:val="none"/>
         </w:rPr>
       </w:pPr>
       <w:r>
         <w:rPr>
-          <w:b/>
-          <w:i/>
-          <w:color w:val="FFFFFF" w:themeColor="background1"/>
-          <w:sz w:val="28"/>
-          <w:highlight w:val="darkMagenta"/>
-        </w:rPr>
-        <w:t xml:space="preserve">TAD Localizador:</w:t>
-      </w:r>
-      <w:r>
-        <w:rPr>
-          <w:b/>
-          <w:sz w:val="32"/>
+          <w:highlight w:val="none"/>
+        </w:rPr>
+        <w:tab/>
+        <w:t xml:space="preserve">Usamos  a biblioteca</w:t>
+      </w:r>
+      <w:r>
+        <w:rPr>
+          <w:i/>
+          <w:highlight w:val="none"/>
+        </w:rPr>
+        <w:t xml:space="preserve"> assert.h </w:t>
+      </w:r>
+      <w:r>
+        <w:rPr>
+          <w:i w:val="0"/>
+          <w:highlight w:val="none"/>
+        </w:rPr>
+        <w:t xml:space="preserve">para verificar caso os ponteiros usados nas funções do programa estão devidamente alocados e diferentes de </w:t>
+      </w:r>
+      <w:r>
+        <w:rPr>
+          <w:i/>
+          <w:highlight w:val="none"/>
+        </w:rPr>
+        <w:t xml:space="preserve">NULL</w:t>
+      </w:r>
+      <w:r>
+        <w:rPr>
+          <w:i w:val="0"/>
+          <w:highlight w:val="none"/>
+        </w:rPr>
+        <w:t xml:space="preserve">. Caso esteja </w:t>
+      </w:r>
+      <w:r>
+        <w:rPr>
+          <w:i/>
+          <w:highlight w:val="none"/>
+        </w:rPr>
+        <w:t xml:space="preserve">NULL </w:t>
+      </w:r>
+      <w:r>
+        <w:rPr>
+          <w:i w:val="0"/>
+          <w:highlight w:val="none"/>
+        </w:rPr>
+        <w:t xml:space="preserve">a função </w:t>
+      </w:r>
+      <w:r>
+        <w:rPr>
+          <w:i/>
+          <w:highlight w:val="none"/>
+        </w:rPr>
+        <w:t xml:space="preserve">assert() </w:t>
+      </w:r>
+      <w:r>
+        <w:rPr>
+          <w:i w:val="0"/>
+          <w:highlight w:val="none"/>
+        </w:rPr>
+        <w:t xml:space="preserve">para a execução do programa com erro (0 = erro).</w:t>
+      </w:r>
+      <w:r>
+        <w:rPr>
+          <w:i w:val="0"/>
           <w:highlight w:val="none"/>
         </w:rPr>
       </w:r>
@@ -1034,6 +1392,34 @@
       <w:pPr>
         <w:jc w:val="both"/>
         <w:rPr>
+          <w:b/>
+          <w:sz w:val="32"/>
+          <w:highlight w:val="none"/>
+        </w:rPr>
+      </w:pPr>
+      <w:r>
+        <w:rPr>
+          <w:b/>
+          <w:i/>
+          <w:color w:val="FFFFFF" w:themeColor="background1"/>
+          <w:sz w:val="28"/>
+          <w:highlight w:val="darkMagenta"/>
+        </w:rPr>
+        <w:t xml:space="preserve">TAD Localizador:</w:t>
+      </w:r>
+      <w:r>
+        <w:rPr>
+          <w:b/>
+          <w:sz w:val="32"/>
+          <w:highlight w:val="none"/>
+        </w:rPr>
+      </w:r>
+      <w:r/>
+    </w:p>
+    <w:p>
+      <w:pPr>
+        <w:jc w:val="both"/>
+        <w:rPr>
           <w:highlight w:val="none"/>
         </w:rPr>
       </w:pPr>
@@ -1075,6 +1461,7 @@
           <w:highlight w:val="none"/>
         </w:rPr>
       </w:r>
+      <w:r/>
     </w:p>
     <w:p>
       <w:pPr>
@@ -1160,56 +1547,7 @@
           <w:highlight w:val="none"/>
         </w:rPr>
       </w:r>
-      <w:r>
-        <w:rPr>
-          <w:highlight w:val="none"/>
-        </w:rPr>
-      </w:r>
-      <w:r>
-        <w:rPr>
-          <w:highlight w:val="none"/>
-        </w:rPr>
-      </w:r>
-      <w:r>
-        <w:rPr>
-          <w:highlight w:val="none"/>
-        </w:rPr>
-      </w:r>
-      <w:r>
-        <w:rPr>
-          <w:highlight w:val="none"/>
-        </w:rPr>
-      </w:r>
-      <w:r>
-        <w:rPr>
-          <w:highlight w:val="none"/>
-        </w:rPr>
-      </w:r>
-      <w:r>
-        <w:rPr>
-          <w:highlight w:val="none"/>
-        </w:rPr>
-      </w:r>
-      <w:r>
-        <w:rPr>
-          <w:highlight w:val="none"/>
-        </w:rPr>
-      </w:r>
-      <w:r>
-        <w:rPr>
-          <w:highlight w:val="none"/>
-        </w:rPr>
-      </w:r>
-      <w:r>
-        <w:rPr>
-          <w:highlight w:val="none"/>
-        </w:rPr>
-      </w:r>
-      <w:r>
-        <w:rPr>
-          <w:highlight w:val="none"/>
-        </w:rPr>
-      </w:r>
+      <w:r/>
     </w:p>
     <w:p>
       <w:pPr>
@@ -1273,30 +1611,7 @@
           <w:highlight w:val="none"/>
         </w:rPr>
       </w:r>
-      <w:r>
-        <w:rPr>
-          <w:b/>
-          <w:i/>
-          <w:color w:val="FFFFFF" w:themeColor="background1"/>
-          <w:sz w:val="28"/>
-          <w:highlight w:val="none"/>
-        </w:rPr>
-      </w:r>
-      <w:r>
-        <w:rPr>
-          <w:b/>
-          <w:i/>
-          <w:color w:val="FFFFFF" w:themeColor="background1"/>
-          <w:sz w:val="28"/>
-          <w:highlight w:val="none"/>
-        </w:rPr>
-      </w:r>
-      <w:r>
-        <w:rPr>
-          <w:i w:val="0"/>
-          <w:highlight w:val="none"/>
-        </w:rPr>
-      </w:r>
+      <w:r/>
     </w:p>
     <w:p>
       <w:pPr>
@@ -1304,7 +1619,7 @@
         <w:rPr>
           <w:b/>
           <w:i/>
-          <w:color w:val="FFFFFF" w:themeColor="background1"/>
+          <w:color w:val="FFFFFF"/>
           <w:sz w:val="28"/>
           <w:highlight w:val="none"/>
         </w:rPr>
@@ -1328,15 +1643,7 @@
           <w:highlight w:val="darkMagenta"/>
         </w:rPr>
       </w:r>
-      <w:r>
-        <w:rPr>
-          <w:b/>
-          <w:i/>
-          <w:color w:val="FFFFFF" w:themeColor="background1"/>
-          <w:sz w:val="28"/>
-          <w:highlight w:val="darkMagenta"/>
-        </w:rPr>
-      </w:r>
+      <w:r/>
     </w:p>
     <w:p>
       <w:pPr>
@@ -1530,6 +1837,7 @@
           <w:highlight w:val="none"/>
         </w:rPr>
       </w:r>
+      <w:r/>
     </w:p>
     <w:p>
       <w:pPr>
@@ -1612,35 +1920,14 @@
       </w:r>
       <w:r>
         <w:rPr>
-          <w:i/>
-          <w:highlight w:val="none"/>
-        </w:rPr>
-      </w:r>
-      <w:r>
-        <w:rPr>
-          <w:i/>
-          <w:highlight w:val="none"/>
-        </w:rPr>
-      </w:r>
-      <w:r>
-        <w:rPr>
-          <w:highlight w:val="none"/>
-        </w:rPr>
-      </w:r>
-      <w:r>
-        <w:rPr>
-          <w:highlight w:val="none"/>
-        </w:rPr>
-      </w:r>
-      <w:r>
-        <w:rPr>
-          <w:highlight w:val="none"/>
-        </w:rPr>
-      </w:r>
+          <w:highlight w:val="none"/>
+        </w:rPr>
+      </w:r>
+      <w:r/>
     </w:p>
     <w:p>
       <w:pPr>
-        <w:jc w:val="left"/>
+        <w:jc w:val="both"/>
         <w:rPr>
           <w:i w:val="0"/>
           <w:highlight w:val="none"/>
@@ -1729,10 +2016,11 @@
           <w:highlight w:val="none"/>
         </w:rPr>
       </w:r>
+      <w:r/>
     </w:p>
     <w:p>
       <w:pPr>
-        <w:jc w:val="left"/>
+        <w:jc w:val="both"/>
         <w:rPr>
           <w:i/>
           <w:highlight w:val="none"/>
@@ -1773,16 +2061,11 @@
           <w:highlight w:val="none"/>
         </w:rPr>
       </w:r>
-      <w:r>
-        <w:rPr>
-          <w:i w:val="0"/>
-          <w:highlight w:val="none"/>
-        </w:rPr>
-      </w:r>
+      <w:r/>
     </w:p>
     <w:p>
       <w:pPr>
-        <w:jc w:val="left"/>
+        <w:jc w:val="center"/>
         <w:rPr>
           <w:i/>
           <w:highlight w:val="none"/>
@@ -1794,6 +2077,7 @@
           <w:highlight w:val="none"/>
         </w:rPr>
       </w:r>
+      <w:r/>
       <w:r>
         <mc:AlternateContent>
           <mc:Choice Requires="wpg">
@@ -1866,12 +2150,7 @@
           <w:highlight w:val="none"/>
         </w:rPr>
       </w:r>
-      <w:r>
-        <w:rPr>
-          <w:i/>
-          <w:highlight w:val="none"/>
-        </w:rPr>
-      </w:r>
+      <w:r/>
     </w:p>
     <w:p>
       <w:pPr>
@@ -1886,6 +2165,13 @@
           <w:i/>
           <w:highlight w:val="none"/>
         </w:rPr>
+      </w:r>
+      <w:r/>
+      <w:r>
+        <w:rPr>
+          <w:i/>
+          <w:highlight w:val="none"/>
+        </w:rPr>
         <w:tab/>
       </w:r>
       <w:r>
@@ -1960,30 +2246,11 @@
       </w:r>
       <w:r>
         <w:rPr>
-          <w:i w:val="0"/>
-          <w:highlight w:val="none"/>
-        </w:rPr>
-      </w:r>
-      <w:r>
-        <w:rPr>
-          <w:i/>
-          <w:sz w:val="20"/>
-          <w:highlight w:val="none"/>
-        </w:rPr>
-      </w:r>
-      <w:r>
-        <w:rPr>
-          <w:i/>
-          <w:sz w:val="20"/>
-          <w:highlight w:val="none"/>
-        </w:rPr>
-      </w:r>
-      <w:r>
-        <w:rPr>
-          <w:i/>
-          <w:highlight w:val="none"/>
-        </w:rPr>
-      </w:r>
+          <w:i/>
+          <w:highlight w:val="none"/>
+        </w:rPr>
+      </w:r>
+      <w:r/>
     </w:p>
     <w:p>
       <w:pPr>
@@ -1991,7 +2258,7 @@
         <w:rPr>
           <w:b/>
           <w:i/>
-          <w:color w:val="E7E6E6" w:themeColor="background2"/>
+          <w:color w:val="E7E6E6"/>
           <w:sz w:val="28"/>
           <w:highlight w:val="none"/>
         </w:rPr>
@@ -2012,18 +2279,10 @@
           <w:i/>
           <w:color w:val="E7E6E6" w:themeColor="background2"/>
           <w:sz w:val="28"/>
-          <w:highlight w:val="none"/>
-        </w:rPr>
-      </w:r>
-      <w:r>
-        <w:rPr>
-          <w:b/>
-          <w:i/>
-          <w:color w:val="E7E6E6" w:themeColor="background2"/>
-          <w:sz w:val="28"/>
           <w:highlight w:val="darkMagenta"/>
         </w:rPr>
       </w:r>
+      <w:r/>
     </w:p>
     <w:p>
       <w:pPr>
@@ -2045,21 +2304,111 @@
           <w:highlight w:val="none"/>
         </w:rPr>
       </w:r>
+      <w:r/>
+      <w:r>
+        <w:rPr>
+          <w:b/>
+          <w:i/>
+          <w:color w:val="E7E6E6" w:themeColor="background2"/>
+          <w:sz w:val="28"/>
+          <w:highlight w:val="none"/>
+        </w:rPr>
+        <w:tab/>
+      </w:r>
+      <w:r>
+        <w:rPr>
+          <w:b w:val="0"/>
+          <w:i w:val="0"/>
+          <w:color w:val="auto"/>
+          <w:sz w:val="22"/>
+          <w:highlight w:val="none"/>
+        </w:rPr>
+        <w:t xml:space="preserve">O </w:t>
+      </w:r>
+      <w:r>
+        <w:rPr>
+          <w:b w:val="0"/>
+          <w:i/>
+          <w:color w:val="auto"/>
+          <w:sz w:val="22"/>
+          <w:highlight w:val="none"/>
+        </w:rPr>
+        <w:t xml:space="preserve">TAD </w:t>
+      </w:r>
+      <w:r>
+        <w:rPr>
+          <w:b w:val="0"/>
+          <w:i/>
+          <w:color w:val="auto"/>
+          <w:sz w:val="22"/>
+          <w:highlight w:val="none"/>
+        </w:rPr>
+        <w:t xml:space="preserve">StreamWriter </w:t>
+      </w:r>
+      <w:r>
+        <w:rPr>
+          <w:b w:val="0"/>
+          <w:i w:val="0"/>
+          <w:color w:val="auto"/>
+          <w:sz w:val="22"/>
+          <w:highlight w:val="none"/>
+        </w:rPr>
+        <w:t xml:space="preserve">tem uma função parecida com o </w:t>
+      </w:r>
+      <w:r>
+        <w:rPr>
+          <w:b w:val="0"/>
+          <w:i/>
+          <w:color w:val="auto"/>
+          <w:sz w:val="22"/>
+          <w:highlight w:val="none"/>
+        </w:rPr>
+        <w:t xml:space="preserve">StreamReader,</w:t>
+      </w:r>
+      <w:r>
+        <w:rPr>
+          <w:b w:val="0"/>
+          <w:i w:val="0"/>
+          <w:color w:val="auto"/>
+          <w:sz w:val="22"/>
+          <w:highlight w:val="none"/>
+        </w:rPr>
+        <w:t xml:space="preserve"> porém  neste caso ele carrega o arquivo que devemos escrever (as saídas do programa). Ele não tem nenhuma peculiaridade. A sua struct carrega somente o arquivo para escrever. Segue o StreamWriter.c :</w:t>
+      </w:r>
+      <w:r>
+        <w:rPr>
+          <w:b w:val="0"/>
+          <w:i w:val="0"/>
+          <w:color w:val="auto"/>
+          <w:sz w:val="18"/>
+          <w:highlight w:val="none"/>
+        </w:rPr>
+      </w:r>
+      <w:r/>
+    </w:p>
+    <w:p>
+      <w:pPr>
+        <w:jc w:val="center"/>
+        <w:rPr>
+          <w:b/>
+          <w:i/>
+          <w:color w:val="E7E6E6" w:themeColor="background2"/>
+          <w:sz w:val="28"/>
+          <w:highlight w:val="darkMagenta"/>
+        </w:rPr>
+      </w:pPr>
+      <w:r>
+        <w:rPr>
+          <w:highlight w:val="none"/>
+        </w:rPr>
+      </w:r>
       <w:r>
         <mc:AlternateContent>
           <mc:Choice Requires="wpg">
             <w:drawing>
-              <wp:anchor xmlns:wp="http://schemas.openxmlformats.org/drawingml/2006/wordprocessingDrawing" distT="0" distB="0" distL="115200" distR="115200" simplePos="0" relativeHeight="7168" behindDoc="0" locked="0" layoutInCell="1" allowOverlap="1">
-                <wp:simplePos x="0" y="0"/>
-                <wp:positionH relativeFrom="column">
-                  <wp:posOffset>887667</wp:posOffset>
-                </wp:positionH>
-                <wp:positionV relativeFrom="paragraph">
-                  <wp:posOffset>911685</wp:posOffset>
-                </wp:positionV>
-                <wp:extent cx="3624706" cy="3485888"/>
+              <wp:inline xmlns:wp="http://schemas.openxmlformats.org/drawingml/2006/wordprocessingDrawing" distT="0" distB="0" distL="0" distR="0">
+                <wp:extent cx="3312231" cy="3185380"/>
                 <wp:effectExtent l="0" t="0" r="0" b="0"/>
-                <wp:wrapTopAndBottom/>
                 <wp:docPr id="4" name="" hidden="0"/>
                 <wp:cNvGraphicFramePr>
                   <a:graphicFrameLocks xmlns:a="http://schemas.openxmlformats.org/drawingml/2006/main" noChangeAspect="1"/>
@@ -2068,7 +2417,7 @@
                   <a:graphicData uri="http://schemas.openxmlformats.org/drawingml/2006/picture">
                     <pic:pic xmlns:pic="http://schemas.openxmlformats.org/drawingml/2006/picture">
                       <pic:nvPicPr>
-                        <pic:cNvPr id="922304642" name="" hidden="0"/>
+                        <pic:cNvPr id="1278080306" name="" hidden="0"/>
                         <pic:cNvPicPr>
                           <a:picLocks noChangeAspect="1"/>
                         </pic:cNvPicPr>
@@ -2081,7 +2430,7 @@
                       <pic:spPr bwMode="auto">
                         <a:xfrm flipH="0" flipV="0">
                           <a:off x="0" y="0"/>
-                          <a:ext cx="3624706" cy="3485887"/>
+                          <a:ext cx="3312230" cy="3185379"/>
                         </a:xfrm>
                         <a:prstGeom prst="rect">
                           <a:avLst/>
@@ -2090,7 +2439,7 @@
                     </pic:pic>
                   </a:graphicData>
                 </a:graphic>
-              </wp:anchor>
+              </wp:inline>
             </w:drawing>
           </mc:Choice>
           <mc:Fallback>
@@ -2111,7 +2460,7 @@
                   <v:f eqn="sum @10 21600 0"/>
                 </v:formulas>
               </v:shapetype>
-              <v:shape id="_x0000_i3" o:spid="_x0000_s3" type="#_x0000_t75" style="position:absolute;mso-wrap-distance-left:9.1pt;mso-wrap-distance-top:0.0pt;mso-wrap-distance-right:9.1pt;mso-wrap-distance-bottom:0.0pt;z-index:7168;o:allowoverlap:true;o:allowincell:true;mso-position-horizontal-relative:text;margin-left:69.9pt;mso-position-horizontal:absolute;mso-position-vertical-relative:text;margin-top:71.8pt;mso-position-vertical:absolute;width:285.4pt;height:274.5pt;" stroked="false">
+              <v:shape id="_x0000_i3" o:spid="_x0000_s3" type="#_x0000_t75" style="mso-wrap-distance-left:0.0pt;mso-wrap-distance-top:0.0pt;mso-wrap-distance-right:0.0pt;mso-wrap-distance-bottom:0.0pt;width:260.8pt;height:250.8pt;" stroked="false">
                 <v:path textboxrect="0,0,0,0"/>
                 <v:imagedata r:id="rId11" o:title=""/>
               </v:shape>
@@ -2121,90 +2470,32 @@
       </w:r>
       <w:r>
         <w:rPr>
+          <w:highlight w:val="none"/>
+        </w:rPr>
+      </w:r>
+      <w:r>
+        <w:rPr>
+          <w:highlight w:val="none"/>
+        </w:rPr>
+      </w:r>
+      <w:r/>
+      <w:r/>
+      <w:r>
+        <w:rPr>
           <w:b/>
           <w:i/>
           <w:color w:val="E7E6E6" w:themeColor="background2"/>
           <w:sz w:val="28"/>
           <w:highlight w:val="none"/>
         </w:rPr>
-        <w:tab/>
-      </w:r>
-      <w:r>
-        <w:rPr>
-          <w:b w:val="0"/>
-          <w:i w:val="0"/>
-          <w:color w:val="auto"/>
-          <w:sz w:val="22"/>
-          <w:highlight w:val="none"/>
-        </w:rPr>
-        <w:t xml:space="preserve">O </w:t>
-      </w:r>
-      <w:r>
-        <w:rPr>
-          <w:b w:val="0"/>
-          <w:i/>
-          <w:color w:val="auto"/>
-          <w:sz w:val="22"/>
-          <w:highlight w:val="none"/>
-        </w:rPr>
-        <w:t xml:space="preserve">TAD </w:t>
-      </w:r>
-      <w:r>
-        <w:rPr>
-          <w:b w:val="0"/>
-          <w:i/>
-          <w:color w:val="auto"/>
-          <w:sz w:val="22"/>
-          <w:highlight w:val="none"/>
-        </w:rPr>
-        <w:t xml:space="preserve">StreamWriter </w:t>
-      </w:r>
-      <w:r>
-        <w:rPr>
-          <w:b w:val="0"/>
-          <w:i w:val="0"/>
-          <w:color w:val="auto"/>
-          <w:sz w:val="22"/>
-          <w:highlight w:val="none"/>
-        </w:rPr>
-        <w:t xml:space="preserve">tem uma função parecida com o </w:t>
-      </w:r>
-      <w:r>
-        <w:rPr>
-          <w:b w:val="0"/>
-          <w:i/>
-          <w:color w:val="auto"/>
-          <w:sz w:val="22"/>
-          <w:highlight w:val="none"/>
-        </w:rPr>
-        <w:t xml:space="preserve">StreamReader,</w:t>
-      </w:r>
-      <w:r>
-        <w:rPr>
-          <w:b w:val="0"/>
-          <w:i w:val="0"/>
-          <w:color w:val="auto"/>
-          <w:sz w:val="22"/>
-          <w:highlight w:val="none"/>
-        </w:rPr>
-        <w:t xml:space="preserve"> porém  neste caso ele carrega o arquivo que devemos escrever (as saídas do programa). Ele não tem nenhuma peculiaridade. A sua struct carrega somente o arquivo para escrever. Segue o StreamWriter.c :</w:t>
-      </w:r>
-      <w:r>
-        <w:rPr>
-          <w:b w:val="0"/>
-          <w:i w:val="0"/>
-          <w:color w:val="auto"/>
-          <w:sz w:val="22"/>
+      </w:r>
+      <w:r>
+        <w:rPr>
+          <w:b/>
+          <w:i/>
+          <w:color w:val="E7E6E6" w:themeColor="background2"/>
+          <w:sz w:val="28"/>
           <w:highlight w:val="darkMagenta"/>
-        </w:rPr>
-      </w:r>
-      <w:r>
-        <w:rPr>
-          <w:b w:val="0"/>
-          <w:i w:val="0"/>
-          <w:color w:val="auto"/>
-          <w:sz w:val="18"/>
-          <w:highlight w:val="none"/>
         </w:rPr>
       </w:r>
     </w:p>
@@ -2212,13 +2503,104 @@
       <w:pPr>
         <w:jc w:val="both"/>
         <w:rPr>
+          <w:b/>
+          <w:i/>
+          <w:color w:val="E7E6E6" w:themeColor="background2"/>
+          <w:sz w:val="28"/>
+          <w:highlight w:val="none"/>
+        </w:rPr>
+      </w:pPr>
+      <w:r>
+        <w:rPr>
+          <w:b/>
+          <w:i/>
+          <w:color w:val="E7E6E6" w:themeColor="background2"/>
+          <w:sz w:val="28"/>
+          <w:highlight w:val="none"/>
+        </w:rPr>
+      </w:r>
+      <w:r>
+        <w:rPr>
+          <w:b/>
+          <w:i/>
+          <w:color w:val="E7E6E6" w:themeColor="background2"/>
+          <w:sz w:val="28"/>
+          <w:highlight w:val="none"/>
+        </w:rPr>
+      </w:r>
+    </w:p>
+    <w:p>
+      <w:pPr>
+        <w:jc w:val="both"/>
+        <w:rPr>
+          <w:b/>
+          <w:i/>
+          <w:color w:val="E7E6E6" w:themeColor="background2"/>
+          <w:sz w:val="28"/>
+          <w:highlight w:val="none"/>
+        </w:rPr>
+      </w:pPr>
+      <w:r>
+        <w:rPr>
+          <w:b/>
+          <w:i/>
+          <w:color w:val="E7E6E6" w:themeColor="background2"/>
+          <w:sz w:val="28"/>
+          <w:highlight w:val="darkMagenta"/>
+        </w:rPr>
+        <w:t xml:space="preserve">Febre</w:t>
+      </w:r>
+      <w:r>
+        <w:rPr>
+          <w:b/>
+          <w:i/>
+          <w:color w:val="E7E6E6" w:themeColor="background2"/>
+          <w:sz w:val="28"/>
+          <w:highlight w:val="darkMagenta"/>
+        </w:rPr>
+        <w:t xml:space="preserve"> Enum</w:t>
+      </w:r>
+      <w:r>
+        <w:rPr>
+          <w:b/>
+          <w:i/>
+          <w:color w:val="E7E6E6" w:themeColor="background2"/>
+          <w:sz w:val="28"/>
+          <w:highlight w:val="darkMagenta"/>
+        </w:rPr>
+        <w:t xml:space="preserve"> </w:t>
+      </w:r>
+      <w:r>
+        <w:rPr>
+          <w:b/>
+          <w:i/>
+          <w:color w:val="E7E6E6" w:themeColor="background2"/>
+          <w:sz w:val="28"/>
+          <w:highlight w:val="darkMagenta"/>
+        </w:rPr>
+      </w:r>
+    </w:p>
+    <w:p>
+      <w:pPr>
+        <w:jc w:val="both"/>
+        <w:rPr>
           <w:b w:val="0"/>
           <w:i w:val="0"/>
           <w:color w:val="auto"/>
-          <w:sz w:val="18"/>
+          <w:sz w:val="22"/>
           <w:highlight w:val="none"/>
         </w:rPr>
       </w:pPr>
+      <w:r>
+        <w:rPr>
+          <w:b/>
+          <w:i/>
+          <w:color w:val="E7E6E6" w:themeColor="background2"/>
+          <w:sz w:val="28"/>
+          <w:highlight w:val="none"/>
+        </w:rPr>
+        <w:tab/>
+      </w:r>
       <w:r>
         <w:rPr>
           <w:b w:val="0"/>
@@ -2227,8 +2609,18 @@
           <w:sz w:val="22"/>
           <w:highlight w:val="none"/>
         </w:rPr>
-      </w:r>
-      <w:r/>
+        <w:t xml:space="preserve">Para tratar a febre ou não do idoso, fizemos um </w:t>
+      </w:r>
+      <w:r>
+        <w:rPr>
+          <w:b w:val="0"/>
+          <w:i/>
+          <w:color w:val="auto"/>
+          <w:sz w:val="22"/>
+          <w:highlight w:val="none"/>
+        </w:rPr>
+        <w:t xml:space="preserve">enum </w:t>
+      </w:r>
       <w:r>
         <w:rPr>
           <w:b w:val="0"/>
@@ -2237,6 +2629,910 @@
           <w:sz w:val="22"/>
           <w:highlight w:val="none"/>
         </w:rPr>
+        <w:t xml:space="preserve">que nesse caso facilita o trabalho de escrever qual o estado de febre do idoso. </w:t>
+      </w:r>
+      <w:r>
+        <w:rPr>
+          <w:b w:val="0"/>
+          <w:i w:val="0"/>
+          <w:color w:val="auto"/>
+          <w:sz w:val="22"/>
+          <w:highlight w:val="darkMagenta"/>
+        </w:rPr>
+      </w:r>
+    </w:p>
+    <w:p>
+      <w:pPr>
+        <w:ind w:firstLine="708"/>
+        <w:jc w:val="both"/>
+        <w:rPr>
+          <w:b w:val="0"/>
+          <w:i w:val="0"/>
+          <w:color w:val="auto"/>
+          <w:sz w:val="22"/>
+          <w:highlight w:val="none"/>
+        </w:rPr>
+      </w:pPr>
+      <w:r>
+        <w:rPr>
+          <w:b w:val="0"/>
+          <w:i w:val="0"/>
+          <w:color w:val="auto"/>
+          <w:sz w:val="22"/>
+          <w:highlight w:val="none"/>
+        </w:rPr>
+        <w:t xml:space="preserve">A definição de</w:t>
+      </w:r>
+      <w:r>
+        <w:rPr>
+          <w:b w:val="0"/>
+          <w:i/>
+          <w:color w:val="auto"/>
+          <w:sz w:val="22"/>
+          <w:highlight w:val="none"/>
+        </w:rPr>
+        <w:t xml:space="preserve"> enum </w:t>
+      </w:r>
+      <w:r>
+        <w:rPr>
+          <w:b w:val="0"/>
+          <w:i w:val="0"/>
+          <w:color w:val="auto"/>
+          <w:sz w:val="22"/>
+          <w:highlight w:val="none"/>
+        </w:rPr>
+        <w:t xml:space="preserve">é: “</w:t>
+      </w:r>
+      <w:r>
+        <w:rPr>
+          <w:b w:val="0"/>
+          <w:i w:val="0"/>
+          <w:color w:val="auto"/>
+          <w:sz w:val="22"/>
+          <w:highlight w:val="none"/>
+        </w:rPr>
+        <w:t xml:space="preserve">É um tipo de dado definido pelo usuário que define uma variável que vai receber apenas um conjunto restrito de valores. Na realidade, um </w:t>
+      </w:r>
+      <w:r>
+        <w:rPr>
+          <w:b w:val="0"/>
+          <w:i/>
+          <w:color w:val="auto"/>
+          <w:sz w:val="22"/>
+          <w:highlight w:val="none"/>
+        </w:rPr>
+        <w:t xml:space="preserve">enum</w:t>
+      </w:r>
+      <w:r>
+        <w:rPr>
+          <w:b w:val="0"/>
+          <w:i w:val="0"/>
+          <w:color w:val="auto"/>
+          <w:sz w:val="22"/>
+          <w:highlight w:val="none"/>
+        </w:rPr>
+        <w:t xml:space="preserve"> é um conjunto de valores inteiros representados por identificadores”.</w:t>
+      </w:r>
+      <w:r>
+        <w:rPr>
+          <w:b w:val="0"/>
+          <w:i w:val="0"/>
+          <w:color w:val="auto"/>
+          <w:sz w:val="22"/>
+          <w:highlight w:val="darkMagenta"/>
+        </w:rPr>
+      </w:r>
+      <w:r/>
+    </w:p>
+    <w:p>
+      <w:pPr>
+        <w:ind w:firstLine="0"/>
+        <w:jc w:val="both"/>
+        <w:rPr>
+          <w:b w:val="0"/>
+          <w:i w:val="0"/>
+          <w:color w:val="auto"/>
+          <w:sz w:val="22"/>
+          <w:highlight w:val="none"/>
+        </w:rPr>
+      </w:pPr>
+      <w:r>
+        <w:rPr>
+          <w:b w:val="0"/>
+          <w:i w:val="0"/>
+          <w:color w:val="auto"/>
+          <w:sz w:val="22"/>
+          <w:highlight w:val="none"/>
+        </w:rPr>
+        <w:tab/>
+        <w:t xml:space="preserve">Ou seja com esses identificadores nós conseguimos colocar se o idoso está com febre baixa, alta ou sem febre sem precisar atribuir zeros e uns, utilizando algo mais alto nível que se assimila a linguagem natural. Segue o tipo definido </w:t>
+      </w:r>
+      <w:r>
+        <w:rPr>
+          <w:b w:val="0"/>
+          <w:i/>
+          <w:color w:val="auto"/>
+          <w:sz w:val="22"/>
+          <w:highlight w:val="none"/>
+        </w:rPr>
+        <w:t xml:space="preserve">FebreEnum, </w:t>
+      </w:r>
+      <w:r>
+        <w:rPr>
+          <w:b w:val="0"/>
+          <w:i w:val="0"/>
+          <w:color w:val="auto"/>
+          <w:sz w:val="22"/>
+          <w:highlight w:val="none"/>
+        </w:rPr>
+        <w:t xml:space="preserve">do arquivo </w:t>
+      </w:r>
+      <w:r>
+        <w:rPr>
+          <w:b w:val="0"/>
+          <w:i/>
+          <w:color w:val="auto"/>
+          <w:sz w:val="22"/>
+          <w:highlight w:val="none"/>
+        </w:rPr>
+        <w:t xml:space="preserve">FebreEnum</w:t>
+      </w:r>
+      <w:r>
+        <w:rPr>
+          <w:b w:val="0"/>
+          <w:i/>
+          <w:color w:val="auto"/>
+          <w:sz w:val="22"/>
+          <w:highlight w:val="none"/>
+        </w:rPr>
+        <w:t xml:space="preserve">.h</w:t>
+      </w:r>
+      <w:r>
+        <w:rPr>
+          <w:b w:val="0"/>
+          <w:i w:val="0"/>
+          <w:color w:val="auto"/>
+          <w:sz w:val="22"/>
+          <w:highlight w:val="none"/>
+        </w:rPr>
+        <w:t xml:space="preserve"> abaixo:</w:t>
+      </w:r>
+      <w:r>
+        <w:rPr>
+          <w:b w:val="0"/>
+          <w:i w:val="0"/>
+          <w:color w:val="auto"/>
+          <w:sz w:val="22"/>
+          <w:highlight w:val="none"/>
+        </w:rPr>
+      </w:r>
+    </w:p>
+    <w:p>
+      <w:pPr>
+        <w:ind w:firstLine="0"/>
+        <w:jc w:val="center"/>
+        <w:rPr>
+          <w:b w:val="0"/>
+          <w:i w:val="0"/>
+          <w:color w:val="auto"/>
+          <w:sz w:val="22"/>
+          <w:highlight w:val="none"/>
+        </w:rPr>
+      </w:pPr>
+      <w:r>
+        <w:rPr>
+          <w:b w:val="0"/>
+          <w:i w:val="0"/>
+          <w:color w:val="auto"/>
+          <w:sz w:val="22"/>
+          <w:highlight w:val="none"/>
+        </w:rPr>
+      </w:r>
+      <w:r>
+        <mc:AlternateContent>
+          <mc:Choice Requires="wpg">
+            <w:drawing>
+              <wp:inline xmlns:wp="http://schemas.openxmlformats.org/drawingml/2006/wordprocessingDrawing" distT="0" distB="0" distL="0" distR="0">
+                <wp:extent cx="2105025" cy="1219200"/>
+                <wp:effectExtent l="0" t="0" r="0" b="0"/>
+                <wp:docPr id="5" name="" hidden="0"/>
+                <wp:cNvGraphicFramePr>
+                  <a:graphicFrameLocks xmlns:a="http://schemas.openxmlformats.org/drawingml/2006/main" noChangeAspect="1"/>
+                </wp:cNvGraphicFramePr>
+                <a:graphic xmlns:a="http://schemas.openxmlformats.org/drawingml/2006/main">
+                  <a:graphicData uri="http://schemas.openxmlformats.org/drawingml/2006/picture">
+                    <pic:pic xmlns:pic="http://schemas.openxmlformats.org/drawingml/2006/picture">
+                      <pic:nvPicPr>
+                        <pic:cNvPr id="124081113" name="" hidden="0"/>
+                        <pic:cNvPicPr>
+                          <a:picLocks noChangeAspect="1"/>
+                        </pic:cNvPicPr>
+                        <pic:nvPr isPhoto="0" userDrawn="0"/>
+                      </pic:nvPicPr>
+                      <pic:blipFill>
+                        <a:blip r:embed="rId12"/>
+                        <a:stretch/>
+                      </pic:blipFill>
+                      <pic:spPr bwMode="auto">
+                        <a:xfrm>
+                          <a:off x="0" y="0"/>
+                          <a:ext cx="2105024" cy="1219199"/>
+                        </a:xfrm>
+                        <a:prstGeom prst="rect">
+                          <a:avLst/>
+                        </a:prstGeom>
+                      </pic:spPr>
+                    </pic:pic>
+                  </a:graphicData>
+                </a:graphic>
+              </wp:inline>
+            </w:drawing>
+          </mc:Choice>
+          <mc:Fallback>
+            <w:pict>
+              <v:shapetype type="#_x0000_t75" o:spt="75" coordsize="21600,21600" o:preferrelative="t" path="m@4@5l@4@11@9@11@9@5xe">
+                <v:formulas>
+                  <v:f eqn="if lineDrawn pixelLineWidth 0"/>
+                  <v:f eqn="sum @0 1 0"/>
+                  <v:f eqn="sum 0 0 @1"/>
+                  <v:f eqn="prod @2 1 2"/>
+                  <v:f eqn="prod @3 21600 pixelWidth"/>
+                  <v:f eqn="prod @3 21600 pixelHeight"/>
+                  <v:f eqn="sum @0 0 1"/>
+                  <v:f eqn="prod @6 1 2"/>
+                  <v:f eqn="prod @7 21600 pixelWidth"/>
+                  <v:f eqn="sum @8 21600 0"/>
+                  <v:f eqn="prod @7 21600 pixelHeight"/>
+                  <v:f eqn="sum @10 21600 0"/>
+                </v:formulas>
+              </v:shapetype>
+              <v:shape id="_x0000_i4" o:spid="_x0000_s4" type="#_x0000_t75" style="mso-wrap-distance-left:0.0pt;mso-wrap-distance-top:0.0pt;mso-wrap-distance-right:0.0pt;mso-wrap-distance-bottom:0.0pt;width:165.8pt;height:96.0pt;" stroked="false">
+                <v:path textboxrect="0,0,0,0"/>
+                <v:imagedata r:id="rId12" o:title=""/>
+              </v:shape>
+            </w:pict>
+          </mc:Fallback>
+        </mc:AlternateContent>
+      </w:r>
+      <w:r>
+        <w:rPr>
+          <w:b w:val="0"/>
+          <w:i w:val="0"/>
+          <w:color w:val="auto"/>
+          <w:sz w:val="22"/>
+          <w:highlight w:val="none"/>
+        </w:rPr>
+      </w:r>
+      <w:r>
+        <w:rPr>
+          <w:b w:val="0"/>
+          <w:i w:val="0"/>
+          <w:color w:val="auto"/>
+          <w:sz w:val="22"/>
+          <w:highlight w:val="none"/>
+        </w:rPr>
+      </w:r>
+    </w:p>
+    <w:p>
+      <w:pPr>
+        <w:ind w:firstLine="0"/>
+        <w:jc w:val="left"/>
+        <w:rPr>
+          <w:b w:val="0"/>
+          <w:i w:val="0"/>
+          <w:color w:val="auto"/>
+          <w:sz w:val="22"/>
+          <w:highlight w:val="none"/>
+        </w:rPr>
+      </w:pPr>
+      <w:r>
+        <w:rPr>
+          <w:b w:val="0"/>
+          <w:i w:val="0"/>
+          <w:color w:val="auto"/>
+          <w:sz w:val="22"/>
+          <w:highlight w:val="none"/>
+        </w:rPr>
+        <w:tab/>
+        <w:t xml:space="preserve">Ele têm somente uma função, para calcular a febre dependendo da temperatura e atribuir ao registro do idoso </w:t>
+      </w:r>
+      <w:r>
+        <w:rPr>
+          <w:b w:val="0"/>
+          <w:i w:val="0"/>
+          <w:color w:val="auto"/>
+          <w:sz w:val="22"/>
+          <w:highlight w:val="none"/>
+        </w:rPr>
+        <w:t xml:space="preserve">(</w:t>
+      </w:r>
+      <w:r>
+        <w:rPr>
+          <w:b w:val="0"/>
+          <w:i w:val="0"/>
+          <w:color w:val="auto"/>
+          <w:sz w:val="22"/>
+          <w:highlight w:val="none"/>
+        </w:rPr>
+        <w:t xml:space="preserve">disponível em</w:t>
+      </w:r>
+      <w:r>
+        <w:rPr>
+          <w:b w:val="0"/>
+          <w:i/>
+          <w:color w:val="auto"/>
+          <w:sz w:val="22"/>
+          <w:highlight w:val="none"/>
+        </w:rPr>
+        <w:t xml:space="preserve"> </w:t>
+      </w:r>
+      <w:r>
+        <w:rPr>
+          <w:b w:val="0"/>
+          <w:i/>
+          <w:color w:val="auto"/>
+          <w:sz w:val="22"/>
+          <w:highlight w:val="none"/>
+        </w:rPr>
+        <w:t xml:space="preserve">FebreEnum.c</w:t>
+      </w:r>
+      <w:r>
+        <w:rPr>
+          <w:b w:val="0"/>
+          <w:i w:val="0"/>
+          <w:color w:val="auto"/>
+          <w:sz w:val="22"/>
+          <w:highlight w:val="none"/>
+        </w:rPr>
+        <w:t xml:space="preserve">)</w:t>
+      </w:r>
+      <w:r>
+        <w:rPr>
+          <w:b w:val="0"/>
+          <w:i w:val="0"/>
+          <w:color w:val="auto"/>
+          <w:sz w:val="22"/>
+          <w:highlight w:val="none"/>
+        </w:rPr>
+        <w:t xml:space="preserve">:</w:t>
+      </w:r>
+      <w:r>
+        <w:rPr>
+          <w:b w:val="0"/>
+          <w:i w:val="0"/>
+          <w:color w:val="auto"/>
+          <w:sz w:val="22"/>
+          <w:highlight w:val="none"/>
+        </w:rPr>
+      </w:r>
+    </w:p>
+    <w:p>
+      <w:pPr>
+        <w:ind w:firstLine="0"/>
+        <w:jc w:val="center"/>
+        <w:rPr>
+          <w:b w:val="0"/>
+          <w:i w:val="0"/>
+          <w:color w:val="auto"/>
+          <w:sz w:val="22"/>
+          <w:highlight w:val="none"/>
+        </w:rPr>
+      </w:pPr>
+      <w:r>
+        <w:rPr>
+          <w:b w:val="0"/>
+          <w:i w:val="0"/>
+          <w:color w:val="auto"/>
+          <w:sz w:val="22"/>
+          <w:highlight w:val="none"/>
+        </w:rPr>
+      </w:r>
+      <w:r>
+        <mc:AlternateContent>
+          <mc:Choice Requires="wpg">
+            <w:drawing>
+              <wp:inline xmlns:wp="http://schemas.openxmlformats.org/drawingml/2006/wordprocessingDrawing" distT="0" distB="0" distL="0" distR="0">
+                <wp:extent cx="3712232" cy="2054852"/>
+                <wp:effectExtent l="0" t="0" r="0" b="0"/>
+                <wp:docPr id="6" name="" hidden="0"/>
+                <wp:cNvGraphicFramePr>
+                  <a:graphicFrameLocks xmlns:a="http://schemas.openxmlformats.org/drawingml/2006/main" noChangeAspect="1"/>
+                </wp:cNvGraphicFramePr>
+                <a:graphic xmlns:a="http://schemas.openxmlformats.org/drawingml/2006/main">
+                  <a:graphicData uri="http://schemas.openxmlformats.org/drawingml/2006/picture">
+                    <pic:pic xmlns:pic="http://schemas.openxmlformats.org/drawingml/2006/picture">
+                      <pic:nvPicPr>
+                        <pic:cNvPr id="1351137761" name="" hidden="0"/>
+                        <pic:cNvPicPr>
+                          <a:picLocks noChangeAspect="1"/>
+                        </pic:cNvPicPr>
+                        <pic:nvPr isPhoto="0" userDrawn="0"/>
+                      </pic:nvPicPr>
+                      <pic:blipFill>
+                        <a:blip r:embed="rId13"/>
+                        <a:stretch/>
+                      </pic:blipFill>
+                      <pic:spPr bwMode="auto">
+                        <a:xfrm flipH="0" flipV="0">
+                          <a:off x="0" y="0"/>
+                          <a:ext cx="3712232" cy="2054851"/>
+                        </a:xfrm>
+                        <a:prstGeom prst="rect">
+                          <a:avLst/>
+                        </a:prstGeom>
+                      </pic:spPr>
+                    </pic:pic>
+                  </a:graphicData>
+                </a:graphic>
+              </wp:inline>
+            </w:drawing>
+          </mc:Choice>
+          <mc:Fallback>
+            <w:pict>
+              <v:shapetype type="#_x0000_t75" o:spt="75" coordsize="21600,21600" o:preferrelative="t" path="m@4@5l@4@11@9@11@9@5xe">
+                <v:formulas>
+                  <v:f eqn="if lineDrawn pixelLineWidth 0"/>
+                  <v:f eqn="sum @0 1 0"/>
+                  <v:f eqn="sum 0 0 @1"/>
+                  <v:f eqn="prod @2 1 2"/>
+                  <v:f eqn="prod @3 21600 pixelWidth"/>
+                  <v:f eqn="prod @3 21600 pixelHeight"/>
+                  <v:f eqn="sum @0 0 1"/>
+                  <v:f eqn="prod @6 1 2"/>
+                  <v:f eqn="prod @7 21600 pixelWidth"/>
+                  <v:f eqn="sum @8 21600 0"/>
+                  <v:f eqn="prod @7 21600 pixelHeight"/>
+                  <v:f eqn="sum @10 21600 0"/>
+                </v:formulas>
+              </v:shapetype>
+              <v:shape id="_x0000_i5" o:spid="_x0000_s5" type="#_x0000_t75" style="mso-wrap-distance-left:0.0pt;mso-wrap-distance-top:0.0pt;mso-wrap-distance-right:0.0pt;mso-wrap-distance-bottom:0.0pt;width:292.3pt;height:161.8pt;" stroked="false">
+                <v:path textboxrect="0,0,0,0"/>
+                <v:imagedata r:id="rId13" o:title=""/>
+              </v:shape>
+            </w:pict>
+          </mc:Fallback>
+        </mc:AlternateContent>
+      </w:r>
+      <w:r>
+        <w:rPr>
+          <w:b w:val="0"/>
+          <w:i w:val="0"/>
+          <w:color w:val="auto"/>
+          <w:sz w:val="22"/>
+          <w:highlight w:val="none"/>
+        </w:rPr>
+      </w:r>
+      <w:r>
+        <w:rPr>
+          <w:b w:val="0"/>
+          <w:i w:val="0"/>
+          <w:color w:val="auto"/>
+          <w:sz w:val="22"/>
+          <w:highlight w:val="none"/>
+        </w:rPr>
+      </w:r>
+    </w:p>
+    <w:p>
+      <w:pPr>
+        <w:ind w:firstLine="0"/>
+        <w:jc w:val="left"/>
+        <w:rPr>
+          <w:b w:val="0"/>
+          <w:i w:val="0"/>
+          <w:color w:val="auto"/>
+          <w:sz w:val="22"/>
+          <w:highlight w:val="darkMagenta"/>
+        </w:rPr>
+      </w:pPr>
+      <w:r>
+        <w:rPr>
+          <w:b w:val="0"/>
+          <w:i w:val="0"/>
+          <w:color w:val="auto"/>
+          <w:sz w:val="22"/>
+          <w:highlight w:val="darkMagenta"/>
+        </w:rPr>
+      </w:r>
+      <w:r>
+        <w:rPr>
+          <w:b w:val="0"/>
+          <w:i w:val="0"/>
+          <w:color w:val="auto"/>
+          <w:sz w:val="22"/>
+          <w:highlight w:val="darkMagenta"/>
+        </w:rPr>
+      </w:r>
+    </w:p>
+    <w:p>
+      <w:pPr>
+        <w:jc w:val="both"/>
+        <w:rPr>
+          <w:b/>
+          <w:i/>
+          <w:color w:val="E7E6E6" w:themeColor="background2"/>
+          <w:sz w:val="28"/>
+          <w:highlight w:val="darkMagenta"/>
+        </w:rPr>
+      </w:pPr>
+      <w:r>
+        <w:rPr>
+          <w:b/>
+          <w:i/>
+          <w:color w:val="E7E6E6" w:themeColor="background2"/>
+          <w:sz w:val="28"/>
+          <w:highlight w:val="darkMagenta"/>
+        </w:rPr>
+        <w:t xml:space="preserve">TAD Registro</w:t>
+      </w:r>
+      <w:r>
+        <w:rPr>
+          <w:b/>
+          <w:i/>
+          <w:color w:val="E7E6E6" w:themeColor="background2"/>
+          <w:sz w:val="28"/>
+          <w:highlight w:val="darkMagenta"/>
+        </w:rPr>
+        <w:t xml:space="preserve">:</w:t>
+      </w:r>
+      <w:r>
+        <w:rPr>
+          <w:b/>
+          <w:i/>
+          <w:color w:val="E7E6E6" w:themeColor="background2"/>
+          <w:sz w:val="28"/>
+          <w:highlight w:val="darkMagenta"/>
+        </w:rPr>
+      </w:r>
+      <w:r>
+        <w:rPr>
+          <w:b/>
+          <w:i/>
+          <w:color w:val="E7E6E6" w:themeColor="background2"/>
+          <w:sz w:val="28"/>
+          <w:highlight w:val="darkMagenta"/>
+        </w:rPr>
+      </w:r>
+    </w:p>
+    <w:p>
+      <w:pPr>
+        <w:jc w:val="both"/>
+        <w:rPr>
+          <w:b w:val="0"/>
+          <w:i w:val="0"/>
+          <w:color w:val="auto"/>
+          <w:sz w:val="22"/>
+          <w:highlight w:val="none"/>
+        </w:rPr>
+      </w:pPr>
+      <w:r>
+        <w:rPr>
+          <w:b/>
+          <w:i/>
+          <w:color w:val="E7E6E6" w:themeColor="background2"/>
+          <w:sz w:val="28"/>
+          <w:highlight w:val="none"/>
+        </w:rPr>
+        <w:tab/>
+      </w:r>
+      <w:r>
+        <w:rPr>
+          <w:b w:val="0"/>
+          <w:i w:val="0"/>
+          <w:color w:val="auto"/>
+          <w:sz w:val="22"/>
+          <w:highlight w:val="none"/>
+        </w:rPr>
+        <w:t xml:space="preserve">Para guardar todas as variáveis necessárias dos idosos do sistema chegamos a conclusão de estabelecer um tipo abstrato de dados, que guardasse todos esses dados dentro do </w:t>
+      </w:r>
+      <w:r>
+        <w:rPr>
+          <w:b w:val="0"/>
+          <w:i/>
+          <w:color w:val="auto"/>
+          <w:sz w:val="22"/>
+          <w:highlight w:val="none"/>
+        </w:rPr>
+        <w:t xml:space="preserve">TAD</w:t>
+      </w:r>
+      <w:r>
+        <w:rPr>
+          <w:b w:val="0"/>
+          <w:i w:val="0"/>
+          <w:color w:val="auto"/>
+          <w:sz w:val="22"/>
+          <w:highlight w:val="none"/>
+        </w:rPr>
+        <w:t xml:space="preserve"> de idosos. Para isso que o nosso </w:t>
+      </w:r>
+      <w:r>
+        <w:rPr>
+          <w:b w:val="0"/>
+          <w:i/>
+          <w:color w:val="auto"/>
+          <w:sz w:val="22"/>
+          <w:highlight w:val="none"/>
+        </w:rPr>
+        <w:t xml:space="preserve">TAD </w:t>
+      </w:r>
+      <w:r>
+        <w:rPr>
+          <w:b w:val="0"/>
+          <w:i w:val="0"/>
+          <w:color w:val="auto"/>
+          <w:sz w:val="22"/>
+          <w:highlight w:val="none"/>
+        </w:rPr>
+        <w:t xml:space="preserve">de registro serve. Suas funções foram feitas pensando em como iriamos interpretar os dados recebidos da entrada, de tal maneira que a cada iteração ou nova linha lida, o programa guardasse os dados daquele momento e a interpretação destes fosse feita logo após, assim a cada rodada o registro é mudado e temos diferentes dados nele. Segue o </w:t>
+      </w:r>
+      <w:r>
+        <w:rPr>
+          <w:b w:val="0"/>
+          <w:i/>
+          <w:color w:val="auto"/>
+          <w:sz w:val="22"/>
+          <w:highlight w:val="none"/>
+        </w:rPr>
+        <w:t xml:space="preserve">struct (disponível em Registro.c) </w:t>
+      </w:r>
+      <w:r>
+        <w:rPr>
+          <w:b w:val="0"/>
+          <w:i w:val="0"/>
+          <w:color w:val="auto"/>
+          <w:sz w:val="22"/>
+          <w:highlight w:val="none"/>
+        </w:rPr>
+        <w:t xml:space="preserve">:</w:t>
+      </w:r>
+      <w:r>
+        <w:rPr>
+          <w:b w:val="0"/>
+          <w:i w:val="0"/>
+          <w:color w:val="auto"/>
+          <w:sz w:val="22"/>
+          <w:highlight w:val="none"/>
+        </w:rPr>
+      </w:r>
+    </w:p>
+    <w:p>
+      <w:pPr>
+        <w:jc w:val="center"/>
+        <w:rPr>
+          <w:b w:val="0"/>
+          <w:i w:val="0"/>
+          <w:color w:val="auto"/>
+          <w:sz w:val="22"/>
+          <w:highlight w:val="none"/>
+        </w:rPr>
+      </w:pPr>
+      <w:r>
+        <w:rPr>
+          <w:b w:val="0"/>
+          <w:i w:val="0"/>
+          <w:color w:val="auto"/>
+          <w:sz w:val="22"/>
+          <w:highlight w:val="none"/>
+        </w:rPr>
+      </w:r>
+      <w:r>
+        <mc:AlternateContent>
+          <mc:Choice Requires="wpg">
+            <w:drawing>
+              <wp:inline xmlns:wp="http://schemas.openxmlformats.org/drawingml/2006/wordprocessingDrawing" distT="0" distB="0" distL="0" distR="0">
+                <wp:extent cx="3095625" cy="1666875"/>
+                <wp:effectExtent l="0" t="0" r="0" b="0"/>
+                <wp:docPr id="7" name="" hidden="0"/>
+                <wp:cNvGraphicFramePr>
+                  <a:graphicFrameLocks xmlns:a="http://schemas.openxmlformats.org/drawingml/2006/main" noChangeAspect="1"/>
+                </wp:cNvGraphicFramePr>
+                <a:graphic xmlns:a="http://schemas.openxmlformats.org/drawingml/2006/main">
+                  <a:graphicData uri="http://schemas.openxmlformats.org/drawingml/2006/picture">
+                    <pic:pic xmlns:pic="http://schemas.openxmlformats.org/drawingml/2006/picture">
+                      <pic:nvPicPr>
+                        <pic:cNvPr id="2111504298" name="" hidden="0"/>
+                        <pic:cNvPicPr>
+                          <a:picLocks noChangeAspect="1"/>
+                        </pic:cNvPicPr>
+                        <pic:nvPr isPhoto="0" userDrawn="0"/>
+                      </pic:nvPicPr>
+                      <pic:blipFill>
+                        <a:blip r:embed="rId14"/>
+                        <a:stretch/>
+                      </pic:blipFill>
+                      <pic:spPr bwMode="auto">
+                        <a:xfrm>
+                          <a:off x="0" y="0"/>
+                          <a:ext cx="3095624" cy="1666874"/>
+                        </a:xfrm>
+                        <a:prstGeom prst="rect">
+                          <a:avLst/>
+                        </a:prstGeom>
+                      </pic:spPr>
+                    </pic:pic>
+                  </a:graphicData>
+                </a:graphic>
+              </wp:inline>
+            </w:drawing>
+          </mc:Choice>
+          <mc:Fallback>
+            <w:pict>
+              <v:shapetype type="#_x0000_t75" o:spt="75" coordsize="21600,21600" o:preferrelative="t" path="m@4@5l@4@11@9@11@9@5xe">
+                <v:formulas>
+                  <v:f eqn="if lineDrawn pixelLineWidth 0"/>
+                  <v:f eqn="sum @0 1 0"/>
+                  <v:f eqn="sum 0 0 @1"/>
+                  <v:f eqn="prod @2 1 2"/>
+                  <v:f eqn="prod @3 21600 pixelWidth"/>
+                  <v:f eqn="prod @3 21600 pixelHeight"/>
+                  <v:f eqn="sum @0 0 1"/>
+                  <v:f eqn="prod @6 1 2"/>
+                  <v:f eqn="prod @7 21600 pixelWidth"/>
+                  <v:f eqn="sum @8 21600 0"/>
+                  <v:f eqn="prod @7 21600 pixelHeight"/>
+                  <v:f eqn="sum @10 21600 0"/>
+                </v:formulas>
+              </v:shapetype>
+              <v:shape id="_x0000_i6" o:spid="_x0000_s6" type="#_x0000_t75" style="mso-wrap-distance-left:0.0pt;mso-wrap-distance-top:0.0pt;mso-wrap-distance-right:0.0pt;mso-wrap-distance-bottom:0.0pt;width:243.8pt;height:131.2pt;" stroked="false">
+                <v:path textboxrect="0,0,0,0"/>
+                <v:imagedata r:id="rId14" o:title=""/>
+              </v:shape>
+            </w:pict>
+          </mc:Fallback>
+        </mc:AlternateContent>
+      </w:r>
+      <w:r>
+        <w:rPr>
+          <w:b w:val="0"/>
+          <w:i w:val="0"/>
+          <w:color w:val="auto"/>
+          <w:sz w:val="22"/>
+          <w:highlight w:val="none"/>
+        </w:rPr>
+      </w:r>
+      <w:r>
+        <w:rPr>
+          <w:b w:val="0"/>
+          <w:i w:val="0"/>
+          <w:color w:val="auto"/>
+          <w:sz w:val="22"/>
+          <w:highlight w:val="none"/>
+        </w:rPr>
+      </w:r>
+    </w:p>
+    <w:p>
+      <w:pPr>
+        <w:jc w:val="both"/>
+        <w:rPr>
+          <w:b w:val="0"/>
+          <w:i/>
+          <w:color w:val="auto"/>
+          <w:sz w:val="22"/>
+          <w:highlight w:val="none"/>
+        </w:rPr>
+      </w:pPr>
+      <w:r>
+        <w:rPr>
+          <w:b w:val="0"/>
+          <w:i w:val="0"/>
+          <w:color w:val="auto"/>
+          <w:sz w:val="22"/>
+          <w:highlight w:val="none"/>
+        </w:rPr>
+        <w:t xml:space="preserve"> </w:t>
+      </w:r>
+      <w:r>
+        <w:rPr>
+          <w:b w:val="0"/>
+          <w:i w:val="0"/>
+          <w:color w:val="auto"/>
+          <w:sz w:val="22"/>
+          <w:highlight w:val="none"/>
+        </w:rPr>
+        <w:tab/>
+        <w:t xml:space="preserve">As funções contidas no .c somente atualizam ou retornam alguma variável de registro, além da cria, deleta e uma de </w:t>
+      </w:r>
+      <w:r>
+        <w:rPr>
+          <w:b w:val="0"/>
+          <w:i/>
+          <w:color w:val="auto"/>
+          <w:sz w:val="22"/>
+          <w:highlight w:val="none"/>
+        </w:rPr>
+        <w:t xml:space="preserve">Debug.</w:t>
+      </w:r>
+      <w:r/>
+    </w:p>
+    <w:p>
+      <w:pPr>
+        <w:jc w:val="both"/>
+        <w:rPr>
+          <w:b w:val="0"/>
+          <w:i/>
+          <w:color w:val="auto"/>
+          <w:sz w:val="22"/>
+          <w:highlight w:val="none"/>
+        </w:rPr>
+      </w:pPr>
+      <w:r>
+        <w:rPr>
+          <w:b w:val="0"/>
+          <w:i/>
+          <w:color w:val="auto"/>
+          <w:sz w:val="22"/>
+          <w:highlight w:val="none"/>
+        </w:rPr>
+      </w:r>
+      <w:r>
+        <w:rPr>
+          <w:b w:val="0"/>
+          <w:i/>
+          <w:color w:val="auto"/>
+          <w:sz w:val="22"/>
+          <w:highlight w:val="none"/>
+        </w:rPr>
+      </w:r>
+    </w:p>
+    <w:p>
+      <w:pPr>
+        <w:jc w:val="both"/>
+        <w:rPr>
+          <w:b/>
+          <w:i/>
+          <w:color w:val="E7E6E6" w:themeColor="background2"/>
+          <w:sz w:val="28"/>
+          <w:highlight w:val="darkMagenta"/>
+        </w:rPr>
+      </w:pPr>
+      <w:r>
+        <w:rPr>
+          <w:b/>
+          <w:i/>
+          <w:color w:val="E7E6E6" w:themeColor="background2"/>
+          <w:sz w:val="28"/>
+          <w:highlight w:val="darkMagenta"/>
+        </w:rPr>
+        <w:t xml:space="preserve">TAD Cuidador</w:t>
+      </w:r>
+      <w:r>
+        <w:rPr>
+          <w:b/>
+          <w:i/>
+          <w:color w:val="E7E6E6" w:themeColor="background2"/>
+          <w:sz w:val="28"/>
+          <w:highlight w:val="darkMagenta"/>
+        </w:rPr>
+      </w:r>
+      <w:r>
+        <w:rPr>
+          <w:b/>
+          <w:i/>
+          <w:color w:val="E7E6E6" w:themeColor="background2"/>
+          <w:sz w:val="28"/>
+          <w:highlight w:val="darkMagenta"/>
+        </w:rPr>
+      </w:r>
+    </w:p>
+    <w:p>
+      <w:pPr>
+        <w:jc w:val="both"/>
+        <w:rPr>
+          <w:b w:val="0"/>
+          <w:i w:val="0"/>
+          <w:color w:val="auto"/>
+          <w:sz w:val="22"/>
+          <w:highlight w:val="none"/>
+        </w:rPr>
+      </w:pPr>
+      <w:r>
+        <w:rPr>
+          <w:b w:val="0"/>
+          <w:i w:val="0"/>
+          <w:color w:val="auto"/>
+          <w:sz w:val="22"/>
+          <w:highlight w:val="none"/>
+        </w:rPr>
+        <w:tab/>
       </w:r>
       <w:r>
         <w:rPr>
@@ -2253,7 +3549,7 @@
       <w:endnotePr/>
       <w:type w:val="nextPage"/>
       <w:pgSz w:w="11906" w:h="16838" w:orient="portrait"/>
-      <w:pgMar w:top="1417" w:right="1701" w:bottom="1417" w:left="1701" w:header="708" w:footer="708" w:gutter="0"/>
+      <w:pgMar w:top="992" w:right="1701" w:bottom="539" w:left="1701" w:header="708" w:footer="708" w:gutter="0"/>
       <w:cols w:num="1" w:sep="0" w:space="708" w:equalWidth="1"/>
       <w:docGrid w:linePitch="360"/>
     </w:sectPr>

</xml_diff>

<commit_message>
Alterações em TAD EDcare no RELATÓRIO
</commit_message>
<xml_diff>
--- a/RelatórioDoTrabalho.docx
+++ b/RelatórioDoTrabalho.docx
@@ -4323,15 +4323,6 @@
           <w:szCs w:val="22"/>
         </w:rPr>
         <w:tab/>
-      </w:r>
-      <w:r>
-        <w:rPr>
-          <w:b w:val="false"/>
-          <w:i w:val="false"/>
-          <w:color w:val="000000"/>
-          <w:sz w:val="22"/>
-          <w:szCs w:val="22"/>
-        </w:rPr>
         <w:t>Temos tamb</w:t>
       </w:r>
       <w:r>
@@ -5287,7 +5278,10 @@
         </w:rPr>
       </w:pPr>
       <w:r>
-        <w:rPr/>
+        <w:rPr>
+          <w:i w:val="false"/>
+          <w:szCs w:val="22"/>
+        </w:rPr>
       </w:r>
     </w:p>
     <w:p>
@@ -5344,16 +5338,6 @@
           <w:lang w:val="pt-BR" w:eastAsia="en-US" w:bidi="ar-SA"/>
         </w:rPr>
         <w:tab/>
-      </w:r>
-      <w:r>
-        <w:rPr>
-          <w:rFonts w:eastAsia="Arial" w:cs="Arial" w:cstheme="minorBidi" w:eastAsiaTheme="minorHAnsi"/>
-          <w:i w:val="false"/>
-          <w:color w:val="auto"/>
-          <w:sz w:val="22"/>
-          <w:szCs w:val="22"/>
-          <w:lang w:val="pt-BR" w:eastAsia="en-US" w:bidi="ar-SA"/>
-        </w:rPr>
         <w:t xml:space="preserve">No </w:t>
       </w:r>
       <w:r>
@@ -5466,12 +5450,8 @@
       </w:pPr>
       <w:r>
         <w:rPr>
-          <w:rFonts w:eastAsia="Arial" w:cs="Arial" w:cstheme="minorBidi" w:eastAsiaTheme="minorHAnsi"/>
-          <w:i w:val="false"/>
-          <w:color w:val="auto"/>
-          <w:sz w:val="22"/>
-          <w:szCs w:val="22"/>
-          <w:lang w:val="pt-BR" w:eastAsia="en-US" w:bidi="ar-SA"/>
+          <w:i w:val="false"/>
+          <w:szCs w:val="22"/>
         </w:rPr>
       </w:r>
     </w:p>
@@ -5489,12 +5469,8 @@
       </w:pPr>
       <w:r>
         <w:rPr>
-          <w:rFonts w:eastAsia="Arial" w:cs="Arial" w:cstheme="minorBidi" w:eastAsiaTheme="minorHAnsi"/>
-          <w:i w:val="false"/>
-          <w:color w:val="auto"/>
-          <w:sz w:val="22"/>
-          <w:szCs w:val="22"/>
-          <w:lang w:val="pt-BR" w:eastAsia="en-US" w:bidi="ar-SA"/>
+          <w:i w:val="false"/>
+          <w:szCs w:val="22"/>
         </w:rPr>
       </w:r>
     </w:p>
@@ -5520,16 +5496,6 @@
           <w:lang w:val="pt-BR" w:eastAsia="en-US" w:bidi="ar-SA"/>
         </w:rPr>
         <w:tab/>
-      </w:r>
-      <w:r>
-        <w:rPr>
-          <w:rFonts w:eastAsia="Arial" w:cs="Arial" w:cstheme="minorBidi" w:eastAsiaTheme="minorHAnsi"/>
-          <w:i w:val="false"/>
-          <w:color w:val="auto"/>
-          <w:sz w:val="22"/>
-          <w:szCs w:val="22"/>
-          <w:lang w:val="pt-BR" w:eastAsia="en-US" w:bidi="ar-SA"/>
-        </w:rPr>
         <w:t>Vemos que ele carrega uma lista de idosos e uma de cuidadores usando o mesmo tipo de lista, isso porque ela é genérica.</w:t>
       </w:r>
     </w:p>
@@ -5555,16 +5521,6 @@
           <w:lang w:val="pt-BR" w:eastAsia="en-US" w:bidi="ar-SA"/>
         </w:rPr>
         <w:tab/>
-      </w:r>
-      <w:r>
-        <w:rPr>
-          <w:rFonts w:eastAsia="Arial" w:cs="Arial" w:cstheme="minorBidi" w:eastAsiaTheme="minorHAnsi"/>
-          <w:i w:val="false"/>
-          <w:color w:val="auto"/>
-          <w:sz w:val="22"/>
-          <w:szCs w:val="22"/>
-          <w:lang w:val="pt-BR" w:eastAsia="en-US" w:bidi="ar-SA"/>
-        </w:rPr>
         <w:t>Na função de Criar temos simplesmente a alocação de memória e a criação das listas:</w:t>
       </w:r>
     </w:p>
@@ -5637,16 +5593,6 @@
           <w:lang w:val="pt-BR" w:eastAsia="en-US" w:bidi="ar-SA"/>
         </w:rPr>
         <w:tab/>
-      </w:r>
-      <w:r>
-        <w:rPr>
-          <w:rFonts w:eastAsia="Arial" w:cs="Arial" w:cstheme="minorBidi" w:eastAsiaTheme="minorHAnsi"/>
-          <w:i w:val="false"/>
-          <w:color w:val="auto"/>
-          <w:sz w:val="22"/>
-          <w:szCs w:val="22"/>
-          <w:lang w:val="pt-BR" w:eastAsia="en-US" w:bidi="ar-SA"/>
-        </w:rPr>
         <w:t xml:space="preserve">Lembrando aqui que usamos o tipo </w:t>
       </w:r>
       <w:r>
@@ -5901,19 +5847,7 @@
           <w:szCs w:val="22"/>
           <w:lang w:val="pt-BR" w:eastAsia="en-US" w:bidi="ar-SA"/>
         </w:rPr>
-        <w:t xml:space="preserve">e cria os laços estabelecidos </w:t>
-      </w:r>
-      <w:r>
-        <w:rPr>
-          <w:rFonts w:eastAsia="Arial" w:cs="Arial" w:cstheme="minorBidi" w:eastAsiaTheme="minorHAnsi"/>
-          <w:i w:val="false"/>
-          <w:iCs w:val="false"/>
-          <w:color w:val="auto"/>
-          <w:sz w:val="22"/>
-          <w:szCs w:val="22"/>
-          <w:lang w:val="pt-BR" w:eastAsia="en-US" w:bidi="ar-SA"/>
-        </w:rPr>
-        <w:t>dentro dele. Segue ela abaixo:</w:t>
+        <w:t>e cria os laços estabelecidos dentro dele. Segue ela abaixo:</w:t>
       </w:r>
     </w:p>
     <w:p>
@@ -5942,7 +5876,7 @@
             <wp:positionV relativeFrom="paragraph">
               <wp:posOffset>635</wp:posOffset>
             </wp:positionV>
-            <wp:extent cx="4509135" cy="5537835"/>
+            <wp:extent cx="3962400" cy="4866640"/>
             <wp:effectExtent l="0" t="0" r="0" b="0"/>
             <wp:wrapSquare wrapText="largest"/>
             <wp:docPr id="31" name="Image31" descr=""/>
@@ -5967,7 +5901,7 @@
                   <pic:spPr bwMode="auto">
                     <a:xfrm>
                       <a:off x="0" y="0"/>
-                      <a:ext cx="4509135" cy="5537835"/>
+                      <a:ext cx="3962400" cy="4866640"/>
                     </a:xfrm>
                     <a:prstGeom prst="rect">
                       <a:avLst/>
@@ -6400,7 +6334,7 @@
       <w:pPr>
         <w:pStyle w:val="Normal"/>
         <w:ind w:hanging="0"/>
-        <w:jc w:val="center"/>
+        <w:jc w:val="both"/>
         <w:rPr>
           <w:rFonts w:ascii="Arial" w:hAnsi="Arial" w:eastAsia="Arial" w:cs="Arial" w:asciiTheme="minorHAnsi" w:cstheme="minorBidi" w:eastAsiaTheme="minorHAnsi" w:hAnsiTheme="minorHAnsi"/>
           <w:i w:val="false"/>
@@ -6421,22 +6355,508 @@
           <w:szCs w:val="22"/>
           <w:lang w:val="pt-BR" w:eastAsia="en-US" w:bidi="ar-SA"/>
         </w:rPr>
+        <w:tab/>
+      </w:r>
+      <w:r>
+        <w:rPr>
+          <w:rFonts w:eastAsia="Arial" w:cs="Arial" w:cstheme="minorBidi" w:eastAsiaTheme="minorHAnsi"/>
+          <w:i w:val="false"/>
+          <w:color w:val="auto"/>
+          <w:sz w:val="22"/>
+          <w:szCs w:val="22"/>
+          <w:lang w:val="pt-BR" w:eastAsia="en-US" w:bidi="ar-SA"/>
+        </w:rPr>
+        <w:t>Essa funç</w:t>
+      </w:r>
+      <w:r>
+        <w:rPr>
+          <w:rFonts w:eastAsia="Arial" w:cs="Arial" w:cstheme="minorBidi" w:eastAsiaTheme="minorHAnsi"/>
+          <w:i w:val="false"/>
+          <w:color w:val="auto"/>
+          <w:kern w:val="0"/>
+          <w:sz w:val="22"/>
+          <w:szCs w:val="22"/>
+          <w:lang w:val="pt-BR" w:eastAsia="en-US" w:bidi="ar-SA"/>
+        </w:rPr>
+        <w:t xml:space="preserve">ão abre o arquivo </w:t>
+      </w:r>
+      <w:r>
+        <w:rPr>
+          <w:rFonts w:eastAsia="Arial" w:cs="Arial" w:cstheme="minorBidi" w:eastAsiaTheme="minorHAnsi"/>
+          <w:i/>
+          <w:iCs/>
+          <w:color w:val="auto"/>
+          <w:kern w:val="0"/>
+          <w:sz w:val="22"/>
+          <w:szCs w:val="22"/>
+          <w:lang w:val="pt-BR" w:eastAsia="en-US" w:bidi="ar-SA"/>
+        </w:rPr>
+        <w:t>apoio.txt</w:t>
+      </w:r>
+      <w:r>
+        <w:rPr>
+          <w:rFonts w:eastAsia="Arial" w:cs="Arial" w:cstheme="minorBidi" w:eastAsiaTheme="minorHAnsi"/>
+          <w:i w:val="false"/>
+          <w:iCs w:val="false"/>
+          <w:color w:val="auto"/>
+          <w:kern w:val="0"/>
+          <w:sz w:val="22"/>
+          <w:szCs w:val="22"/>
+          <w:lang w:val="pt-BR" w:eastAsia="en-US" w:bidi="ar-SA"/>
+        </w:rPr>
+        <w:t xml:space="preserve"> lê uma linha do aquivo e a</w:t>
+      </w:r>
+      <w:r>
+        <w:rPr>
+          <w:rFonts w:eastAsia="Arial" w:cs="Arial" w:cstheme="minorBidi" w:eastAsiaTheme="minorHAnsi"/>
+          <w:i w:val="false"/>
+          <w:iCs w:val="false"/>
+          <w:color w:val="auto"/>
+          <w:kern w:val="0"/>
+          <w:sz w:val="22"/>
+          <w:szCs w:val="22"/>
+          <w:lang w:val="pt-BR" w:eastAsia="en-US" w:bidi="ar-SA"/>
+        </w:rPr>
+        <w:t xml:space="preserve">pós pegar a linha ele usa a função </w:t>
+      </w:r>
+      <w:r>
+        <w:rPr>
+          <w:rFonts w:eastAsia="Arial" w:cs="Arial" w:cstheme="minorBidi" w:eastAsiaTheme="minorHAnsi"/>
+          <w:i/>
+          <w:iCs/>
+          <w:color w:val="auto"/>
+          <w:kern w:val="0"/>
+          <w:sz w:val="22"/>
+          <w:szCs w:val="22"/>
+          <w:lang w:val="pt-BR" w:eastAsia="en-US" w:bidi="ar-SA"/>
+        </w:rPr>
+        <w:t>strtok()</w:t>
+      </w:r>
+      <w:r>
+        <w:rPr>
+          <w:rFonts w:eastAsia="Arial" w:cs="Arial" w:cstheme="minorBidi" w:eastAsiaTheme="minorHAnsi"/>
+          <w:i w:val="false"/>
+          <w:iCs w:val="false"/>
+          <w:color w:val="auto"/>
+          <w:kern w:val="0"/>
+          <w:sz w:val="22"/>
+          <w:szCs w:val="22"/>
+          <w:lang w:val="pt-BR" w:eastAsia="en-US" w:bidi="ar-SA"/>
+        </w:rPr>
+        <w:t xml:space="preserve"> para ler e dividir a </w:t>
+      </w:r>
+      <w:r>
+        <w:rPr>
+          <w:rFonts w:eastAsia="Arial" w:cs="Arial" w:cstheme="minorBidi" w:eastAsiaTheme="minorHAnsi"/>
+          <w:i/>
+          <w:iCs/>
+          <w:color w:val="auto"/>
+          <w:kern w:val="0"/>
+          <w:sz w:val="22"/>
+          <w:szCs w:val="22"/>
+          <w:lang w:val="pt-BR" w:eastAsia="en-US" w:bidi="ar-SA"/>
+        </w:rPr>
+        <w:t>string</w:t>
+      </w:r>
+      <w:r>
+        <w:rPr>
+          <w:rFonts w:eastAsia="Arial" w:cs="Arial" w:cstheme="minorBidi" w:eastAsiaTheme="minorHAnsi"/>
+          <w:i w:val="false"/>
+          <w:iCs w:val="false"/>
+          <w:color w:val="auto"/>
+          <w:kern w:val="0"/>
+          <w:sz w:val="22"/>
+          <w:szCs w:val="22"/>
+          <w:lang w:val="pt-BR" w:eastAsia="en-US" w:bidi="ar-SA"/>
+        </w:rPr>
+        <w:t xml:space="preserve"> linha até o “</w:t>
+      </w:r>
+      <w:r>
+        <w:rPr>
+          <w:rFonts w:eastAsia="Arial" w:cs="Arial" w:cstheme="minorBidi" w:eastAsiaTheme="minorHAnsi"/>
+          <w:i/>
+          <w:iCs/>
+          <w:color w:val="auto"/>
+          <w:kern w:val="0"/>
+          <w:sz w:val="22"/>
+          <w:szCs w:val="22"/>
+          <w:lang w:val="pt-BR" w:eastAsia="en-US" w:bidi="ar-SA"/>
+        </w:rPr>
+        <w:t>;</w:t>
+      </w:r>
+      <w:r>
+        <w:rPr>
+          <w:rFonts w:eastAsia="Arial" w:cs="Arial" w:cstheme="minorBidi" w:eastAsiaTheme="minorHAnsi"/>
+          <w:i w:val="false"/>
+          <w:iCs w:val="false"/>
+          <w:color w:val="auto"/>
+          <w:kern w:val="0"/>
+          <w:sz w:val="22"/>
+          <w:szCs w:val="22"/>
+          <w:lang w:val="pt-BR" w:eastAsia="en-US" w:bidi="ar-SA"/>
+        </w:rPr>
+        <w:t xml:space="preserve">” para pegar somente o nome do idoso, para adicionar eles ao sistema, ela recebe </w:t>
+      </w:r>
+      <w:r>
+        <w:rPr>
+          <w:rFonts w:eastAsia="Arial" w:cs="Arial" w:cstheme="minorBidi" w:eastAsiaTheme="minorHAnsi"/>
+          <w:i/>
+          <w:iCs/>
+          <w:color w:val="auto"/>
+          <w:kern w:val="0"/>
+          <w:sz w:val="22"/>
+          <w:szCs w:val="22"/>
+          <w:lang w:val="pt-BR" w:eastAsia="en-US" w:bidi="ar-SA"/>
+        </w:rPr>
+        <w:t xml:space="preserve">NULL </w:t>
+      </w:r>
+      <w:r>
+        <w:rPr>
+          <w:rFonts w:eastAsia="Arial" w:cs="Arial" w:cstheme="minorBidi" w:eastAsiaTheme="minorHAnsi"/>
+          <w:i w:val="false"/>
+          <w:iCs w:val="false"/>
+          <w:color w:val="auto"/>
+          <w:kern w:val="0"/>
+          <w:sz w:val="22"/>
+          <w:szCs w:val="22"/>
+          <w:lang w:val="pt-BR" w:eastAsia="en-US" w:bidi="ar-SA"/>
+        </w:rPr>
+        <w:t xml:space="preserve">para continuar dividindo a mesma </w:t>
+      </w:r>
+      <w:r>
+        <w:rPr>
+          <w:rFonts w:eastAsia="Arial" w:cs="Arial" w:cstheme="minorBidi" w:eastAsiaTheme="minorHAnsi"/>
+          <w:i/>
+          <w:iCs/>
+          <w:color w:val="auto"/>
+          <w:kern w:val="0"/>
+          <w:sz w:val="22"/>
+          <w:szCs w:val="22"/>
+          <w:lang w:val="pt-BR" w:eastAsia="en-US" w:bidi="ar-SA"/>
+        </w:rPr>
+        <w:t xml:space="preserve">string </w:t>
+      </w:r>
+      <w:r>
+        <w:rPr>
+          <w:rFonts w:eastAsia="Arial" w:cs="Arial" w:cstheme="minorBidi" w:eastAsiaTheme="minorHAnsi"/>
+          <w:i w:val="false"/>
+          <w:iCs w:val="false"/>
+          <w:color w:val="auto"/>
+          <w:kern w:val="0"/>
+          <w:sz w:val="22"/>
+          <w:szCs w:val="22"/>
+          <w:lang w:val="pt-BR" w:eastAsia="en-US" w:bidi="ar-SA"/>
+        </w:rPr>
+        <w:t xml:space="preserve">usando </w:t>
+      </w:r>
+      <w:r>
+        <w:rPr>
+          <w:rFonts w:eastAsia="Arial" w:cs="Arial" w:cstheme="minorBidi" w:eastAsiaTheme="minorHAnsi"/>
+          <w:i/>
+          <w:iCs/>
+          <w:color w:val="auto"/>
+          <w:kern w:val="0"/>
+          <w:sz w:val="22"/>
+          <w:szCs w:val="22"/>
+          <w:lang w:val="pt-BR" w:eastAsia="en-US" w:bidi="ar-SA"/>
+        </w:rPr>
+        <w:t xml:space="preserve">“;” </w:t>
+      </w:r>
+      <w:r>
+        <w:rPr>
+          <w:rFonts w:eastAsia="Arial" w:cs="Arial" w:cstheme="minorBidi" w:eastAsiaTheme="minorHAnsi"/>
+          <w:i w:val="false"/>
+          <w:iCs w:val="false"/>
+          <w:color w:val="auto"/>
+          <w:kern w:val="0"/>
+          <w:sz w:val="22"/>
+          <w:szCs w:val="22"/>
+          <w:lang w:val="pt-BR" w:eastAsia="en-US" w:bidi="ar-SA"/>
+        </w:rPr>
+        <w:t xml:space="preserve">como referência. Depois a linha é desalocada, e partimos para a parte de fazer vínculos de amigos. Aqui usamos </w:t>
+      </w:r>
+      <w:r>
+        <w:rPr>
+          <w:rFonts w:eastAsia="Arial" w:cs="Arial" w:cstheme="minorBidi" w:eastAsiaTheme="minorHAnsi"/>
+          <w:i/>
+          <w:iCs/>
+          <w:color w:val="auto"/>
+          <w:kern w:val="0"/>
+          <w:sz w:val="22"/>
+          <w:szCs w:val="22"/>
+          <w:lang w:val="pt-BR" w:eastAsia="en-US" w:bidi="ar-SA"/>
+        </w:rPr>
+        <w:t xml:space="preserve">TAG </w:t>
+      </w:r>
+      <w:r>
+        <w:rPr>
+          <w:rFonts w:eastAsia="Arial" w:cs="Arial" w:cstheme="minorBidi" w:eastAsiaTheme="minorHAnsi"/>
+          <w:i w:val="false"/>
+          <w:iCs w:val="false"/>
+          <w:color w:val="auto"/>
+          <w:kern w:val="0"/>
+          <w:sz w:val="22"/>
+          <w:szCs w:val="22"/>
+          <w:lang w:val="pt-BR" w:eastAsia="en-US" w:bidi="ar-SA"/>
+        </w:rPr>
+        <w:t xml:space="preserve">no </w:t>
+      </w:r>
+      <w:r>
+        <w:rPr>
+          <w:rFonts w:eastAsia="Arial" w:cs="Arial" w:cstheme="minorBidi" w:eastAsiaTheme="minorHAnsi"/>
+          <w:i/>
+          <w:iCs/>
+          <w:color w:val="auto"/>
+          <w:kern w:val="0"/>
+          <w:sz w:val="22"/>
+          <w:szCs w:val="22"/>
+          <w:lang w:val="pt-BR" w:eastAsia="en-US" w:bidi="ar-SA"/>
+        </w:rPr>
+        <w:t xml:space="preserve">scanf </w:t>
+      </w:r>
+      <w:r>
+        <w:rPr>
+          <w:rFonts w:eastAsia="Arial" w:cs="Arial" w:cstheme="minorBidi" w:eastAsiaTheme="minorHAnsi"/>
+          <w:i w:val="false"/>
+          <w:iCs w:val="false"/>
+          <w:color w:val="auto"/>
+          <w:kern w:val="0"/>
+          <w:sz w:val="22"/>
+          <w:szCs w:val="22"/>
+          <w:lang w:val="pt-BR" w:eastAsia="en-US" w:bidi="ar-SA"/>
+        </w:rPr>
+        <w:t xml:space="preserve">para fazer um </w:t>
+      </w:r>
+      <w:r>
+        <w:rPr>
+          <w:rFonts w:eastAsia="Arial" w:cs="Arial" w:cstheme="minorBidi" w:eastAsiaTheme="minorHAnsi"/>
+          <w:i/>
+          <w:iCs/>
+          <w:color w:val="auto"/>
+          <w:kern w:val="0"/>
+          <w:sz w:val="22"/>
+          <w:szCs w:val="22"/>
+          <w:lang w:val="pt-BR" w:eastAsia="en-US" w:bidi="ar-SA"/>
+        </w:rPr>
+        <w:t>malloc()</w:t>
+      </w:r>
+      <w:r>
+        <w:rPr>
+          <w:rFonts w:eastAsia="Arial" w:cs="Arial" w:cstheme="minorBidi" w:eastAsiaTheme="minorHAnsi"/>
+          <w:i w:val="false"/>
+          <w:iCs w:val="false"/>
+          <w:color w:val="auto"/>
+          <w:kern w:val="0"/>
+          <w:sz w:val="22"/>
+          <w:szCs w:val="22"/>
+          <w:lang w:val="pt-BR" w:eastAsia="en-US" w:bidi="ar-SA"/>
+        </w:rPr>
+        <w:t xml:space="preserve"> direto da</w:t>
+      </w:r>
+      <w:r>
+        <w:rPr>
+          <w:rFonts w:eastAsia="Arial" w:cs="Arial" w:cstheme="minorBidi" w:eastAsiaTheme="minorHAnsi"/>
+          <w:i/>
+          <w:iCs/>
+          <w:color w:val="auto"/>
+          <w:kern w:val="0"/>
+          <w:sz w:val="22"/>
+          <w:szCs w:val="22"/>
+          <w:lang w:val="pt-BR" w:eastAsia="en-US" w:bidi="ar-SA"/>
+        </w:rPr>
+        <w:t xml:space="preserve"> string</w:t>
+      </w:r>
+      <w:r>
+        <w:rPr>
+          <w:rFonts w:eastAsia="Arial" w:cs="Arial" w:cstheme="minorBidi" w:eastAsiaTheme="minorHAnsi"/>
+          <w:i w:val="false"/>
+          <w:iCs w:val="false"/>
+          <w:color w:val="auto"/>
+          <w:kern w:val="0"/>
+          <w:sz w:val="22"/>
+          <w:szCs w:val="22"/>
+          <w:lang w:val="pt-BR" w:eastAsia="en-US" w:bidi="ar-SA"/>
+        </w:rPr>
+        <w:t xml:space="preserve"> em </w:t>
+      </w:r>
+      <w:r>
+        <w:rPr>
+          <w:rFonts w:eastAsia="Arial" w:cs="Arial" w:cstheme="minorBidi" w:eastAsiaTheme="minorHAnsi"/>
+          <w:i/>
+          <w:iCs/>
+          <w:color w:val="auto"/>
+          <w:kern w:val="0"/>
+          <w:sz w:val="22"/>
+          <w:szCs w:val="22"/>
+          <w:lang w:val="pt-BR" w:eastAsia="en-US" w:bidi="ar-SA"/>
+        </w:rPr>
+        <w:t xml:space="preserve">nomeIdoso e em nomeAmigo, </w:t>
+      </w:r>
+      <w:r>
+        <w:rPr>
+          <w:rFonts w:eastAsia="Arial" w:cs="Arial" w:cstheme="minorBidi" w:eastAsiaTheme="minorHAnsi"/>
+          <w:i w:val="false"/>
+          <w:iCs w:val="false"/>
+          <w:color w:val="auto"/>
+          <w:kern w:val="0"/>
+          <w:sz w:val="22"/>
+          <w:szCs w:val="22"/>
+          <w:lang w:val="pt-BR" w:eastAsia="en-US" w:bidi="ar-SA"/>
+        </w:rPr>
+        <w:t xml:space="preserve">para isso é usado o </w:t>
+      </w:r>
+      <w:r>
+        <w:rPr>
+          <w:rFonts w:eastAsia="Arial" w:cs="Arial" w:cstheme="minorBidi" w:eastAsiaTheme="minorHAnsi"/>
+          <w:i/>
+          <w:iCs/>
+          <w:color w:val="auto"/>
+          <w:kern w:val="0"/>
+          <w:sz w:val="22"/>
+          <w:szCs w:val="22"/>
+          <w:lang w:val="pt-BR" w:eastAsia="en-US" w:bidi="ar-SA"/>
+        </w:rPr>
+        <w:t>%m[^;]</w:t>
+      </w:r>
+      <w:r>
+        <w:rPr>
+          <w:rFonts w:eastAsia="Arial" w:cs="Arial" w:cstheme="minorBidi" w:eastAsiaTheme="minorHAnsi"/>
+          <w:i w:val="false"/>
+          <w:iCs w:val="false"/>
+          <w:color w:val="auto"/>
+          <w:kern w:val="0"/>
+          <w:sz w:val="22"/>
+          <w:szCs w:val="22"/>
+          <w:lang w:val="pt-BR" w:eastAsia="en-US" w:bidi="ar-SA"/>
+        </w:rPr>
+        <w:t xml:space="preserve"> que no inicio lê tudo até o “;” e o segundo </w:t>
+      </w:r>
+      <w:r>
+        <w:rPr>
+          <w:rFonts w:eastAsia="Arial" w:cs="Arial" w:cstheme="minorBidi" w:eastAsiaTheme="minorHAnsi"/>
+          <w:i/>
+          <w:iCs/>
+          <w:color w:val="auto"/>
+          <w:kern w:val="0"/>
+          <w:sz w:val="22"/>
+          <w:szCs w:val="22"/>
+          <w:lang w:val="pt-BR" w:eastAsia="en-US" w:bidi="ar-SA"/>
+        </w:rPr>
+        <w:t xml:space="preserve">%ms </w:t>
+      </w:r>
+      <w:r>
+        <w:rPr>
+          <w:rFonts w:eastAsia="Arial" w:cs="Arial" w:cstheme="minorBidi" w:eastAsiaTheme="minorHAnsi"/>
+          <w:i w:val="false"/>
+          <w:iCs w:val="false"/>
+          <w:color w:val="auto"/>
+          <w:kern w:val="0"/>
+          <w:sz w:val="22"/>
+          <w:szCs w:val="22"/>
+          <w:lang w:val="pt-BR" w:eastAsia="en-US" w:bidi="ar-SA"/>
+        </w:rPr>
+        <w:t>lê o resto da</w:t>
+      </w:r>
+      <w:r>
+        <w:rPr>
+          <w:rFonts w:eastAsia="Arial" w:cs="Arial" w:cstheme="minorBidi" w:eastAsiaTheme="minorHAnsi"/>
+          <w:i/>
+          <w:iCs/>
+          <w:color w:val="auto"/>
+          <w:kern w:val="0"/>
+          <w:sz w:val="22"/>
+          <w:szCs w:val="22"/>
+          <w:lang w:val="pt-BR" w:eastAsia="en-US" w:bidi="ar-SA"/>
+        </w:rPr>
+        <w:t xml:space="preserve"> string</w:t>
+      </w:r>
+      <w:r>
+        <w:rPr>
+          <w:rFonts w:eastAsia="Arial" w:cs="Arial" w:cstheme="minorBidi" w:eastAsiaTheme="minorHAnsi"/>
+          <w:i w:val="false"/>
+          <w:iCs w:val="false"/>
+          <w:color w:val="auto"/>
+          <w:kern w:val="0"/>
+          <w:sz w:val="22"/>
+          <w:szCs w:val="22"/>
+          <w:lang w:val="pt-BR" w:eastAsia="en-US" w:bidi="ar-SA"/>
+        </w:rPr>
+        <w:t xml:space="preserve"> toda alocando diretamente seus respectivos tamanhos nas variáveis. Depois buscamos os Idosos no sistema para que possamos adicioná-los nas listas de amigos com a função </w:t>
+      </w:r>
+      <w:r>
+        <w:rPr>
+          <w:rFonts w:eastAsia="Arial" w:cs="Arial" w:cstheme="minorBidi" w:eastAsiaTheme="minorHAnsi"/>
+          <w:i/>
+          <w:iCs/>
+          <w:color w:val="auto"/>
+          <w:kern w:val="0"/>
+          <w:sz w:val="22"/>
+          <w:szCs w:val="22"/>
+          <w:lang w:val="pt-BR" w:eastAsia="en-US" w:bidi="ar-SA"/>
+        </w:rPr>
+        <w:t>AdicionarAmigo</w:t>
+      </w:r>
+      <w:r>
+        <w:rPr>
+          <w:rFonts w:eastAsia="Arial" w:cs="Arial" w:cstheme="minorBidi" w:eastAsiaTheme="minorHAnsi"/>
+          <w:i w:val="false"/>
+          <w:iCs w:val="false"/>
+          <w:color w:val="auto"/>
+          <w:kern w:val="0"/>
+          <w:sz w:val="22"/>
+          <w:szCs w:val="22"/>
+          <w:lang w:val="pt-BR" w:eastAsia="en-US" w:bidi="ar-SA"/>
+        </w:rPr>
+        <w:t>.</w:t>
       </w:r>
     </w:p>
     <w:p>
       <w:pPr>
         <w:pStyle w:val="Normal"/>
         <w:ind w:hanging="0"/>
-        <w:jc w:val="center"/>
-        <w:rPr>
-          <w:rFonts w:ascii="Arial" w:hAnsi="Arial" w:eastAsia="Arial" w:cs="Arial" w:asciiTheme="minorHAnsi" w:cstheme="minorBidi" w:eastAsiaTheme="minorHAnsi" w:hAnsiTheme="minorHAnsi"/>
-          <w:i w:val="false"/>
-          <w:i w:val="false"/>
-          <w:color w:val="auto"/>
-          <w:sz w:val="22"/>
-          <w:szCs w:val="22"/>
-          <w:highlight w:val="none"/>
+        <w:jc w:val="both"/>
+        <w:rPr>
+          <w:i w:val="false"/>
+          <w:i w:val="false"/>
+          <w:iCs w:val="false"/>
+        </w:rPr>
+      </w:pPr>
+      <w:r>
+        <w:rPr>
+          <w:rFonts w:eastAsia="Arial" w:cs="Arial" w:cstheme="minorBidi" w:eastAsiaTheme="minorHAnsi"/>
+          <w:i w:val="false"/>
+          <w:iCs w:val="false"/>
+          <w:color w:val="auto"/>
+          <w:kern w:val="0"/>
+          <w:sz w:val="22"/>
+          <w:szCs w:val="22"/>
           <w:lang w:val="pt-BR" w:eastAsia="en-US" w:bidi="ar-SA"/>
+        </w:rPr>
+        <w:tab/>
+        <w:t xml:space="preserve">Nesse </w:t>
+      </w:r>
+      <w:r>
+        <w:rPr>
+          <w:rFonts w:eastAsia="Arial" w:cs="Arial" w:cstheme="minorBidi" w:eastAsiaTheme="minorHAnsi"/>
+          <w:i/>
+          <w:iCs/>
+          <w:color w:val="auto"/>
+          <w:kern w:val="0"/>
+          <w:sz w:val="22"/>
+          <w:szCs w:val="22"/>
+          <w:lang w:val="pt-BR" w:eastAsia="en-US" w:bidi="ar-SA"/>
+        </w:rPr>
+        <w:t xml:space="preserve">TAD </w:t>
+      </w:r>
+    </w:p>
+    <w:p>
+      <w:pPr>
+        <w:pStyle w:val="Normal"/>
+        <w:ind w:hanging="0"/>
+        <w:jc w:val="both"/>
+        <w:rPr>
+          <w:iCs w:val="false"/>
+          <w:kern w:val="0"/>
         </w:rPr>
       </w:pPr>
       <w:r>
@@ -6468,14 +6888,7 @@
         </w:rPr>
       </w:pPr>
       <w:r>
-        <w:rPr>
-          <w:rFonts w:eastAsia="Arial" w:cs="Arial" w:cstheme="minorBidi" w:eastAsiaTheme="minorHAnsi"/>
-          <w:i w:val="false"/>
-          <w:color w:val="auto"/>
-          <w:sz w:val="22"/>
-          <w:szCs w:val="22"/>
-          <w:lang w:val="pt-BR" w:eastAsia="en-US" w:bidi="ar-SA"/>
-        </w:rPr>
+        <w:rPr/>
       </w:r>
     </w:p>
     <w:sectPr>
@@ -6652,6 +7065,7 @@
     <w:qFormat/>
     <w:pPr>
       <w:widowControl/>
+      <w:suppressAutoHyphens w:val="true"/>
       <w:bidi w:val="0"/>
       <w:spacing w:lineRule="auto" w:line="276" w:beforeAutospacing="0" w:before="0" w:afterAutospacing="0" w:after="200"/>
       <w:jc w:val="left"/>
@@ -7353,6 +7767,7 @@
     <w:unhideWhenUsed/>
     <w:pPr>
       <w:widowControl/>
+      <w:suppressAutoHyphens w:val="true"/>
       <w:bidi w:val="0"/>
       <w:spacing w:lineRule="auto" w:line="276" w:beforeAutospacing="0" w:before="0" w:afterAutospacing="0" w:after="200"/>
       <w:jc w:val="left"/>

</xml_diff>